<commit_message>
Acho que se não der commit a isto não
consigo sacar o commit do cunha ola xico
</commit_message>
<xml_diff>
--- a/Relatorio_CG_Fase_1.docx
+++ b/Relatorio_CG_Fase_1.docx
@@ -1990,8 +1990,6 @@
           <w:fldChar w:fldCharType="end"/>
         </w:r>
       </w:hyperlink>
-      <w:bookmarkStart w:id="0" w:name="_GoBack"/>
-      <w:bookmarkEnd w:id="0"/>
     </w:p>
     <w:p>
       <w:pPr>
@@ -2744,6 +2742,7 @@
           <w:noProof/>
           <w:sz w:val="22"/>
           <w:szCs w:val="22"/>
+          <w:lang w:val="pt-PT" w:eastAsia="pt-PT"/>
         </w:rPr>
       </w:pPr>
       <w:r>
@@ -2764,11 +2763,12 @@
         </w:rPr>
         <w:fldChar w:fldCharType="separate"/>
       </w:r>
-      <w:hyperlink r:id="rId10" w:anchor="_Toc414637989" w:history="1">
+      <w:hyperlink r:id="rId10" w:anchor="_Toc444882618" w:history="1">
         <w:r>
           <w:rPr>
             <w:rStyle w:val="Hyperlink"/>
             <w:noProof/>
+            <w:lang w:val="pt-PT"/>
           </w:rPr>
           <w:t>Figura 1 - Exemplo de um triângulo</w:t>
         </w:r>
@@ -2791,7 +2791,7 @@
             <w:noProof/>
             <w:webHidden/>
           </w:rPr>
-          <w:instrText xml:space="preserve"> PAGEREF _Toc414637989 \h </w:instrText>
+          <w:instrText xml:space="preserve"> PAGEREF _Toc444882618 \h </w:instrText>
         </w:r>
         <w:r>
           <w:rPr>
@@ -2830,9 +2830,10 @@
           <w:noProof/>
           <w:sz w:val="22"/>
           <w:szCs w:val="22"/>
-        </w:rPr>
-      </w:pPr>
-      <w:hyperlink w:anchor="_Toc414637990" w:history="1">
+          <w:lang w:val="pt-PT" w:eastAsia="pt-PT"/>
+        </w:rPr>
+      </w:pPr>
+      <w:hyperlink w:anchor="_Toc444882619" w:history="1">
         <w:r>
           <w:rPr>
             <w:rStyle w:val="Hyperlink"/>
@@ -2860,7 +2861,7 @@
             <w:noProof/>
             <w:webHidden/>
           </w:rPr>
-          <w:instrText xml:space="preserve"> PAGEREF _Toc414637990 \h </w:instrText>
+          <w:instrText xml:space="preserve"> PAGEREF _Toc444882619 \h </w:instrText>
         </w:r>
         <w:r>
           <w:rPr>
@@ -2880,7 +2881,7 @@
             <w:noProof/>
             <w:webHidden/>
           </w:rPr>
-          <w:t>5</w:t>
+          <w:t>4</w:t>
         </w:r>
         <w:r>
           <w:rPr>
@@ -2899,9 +2900,10 @@
           <w:noProof/>
           <w:sz w:val="22"/>
           <w:szCs w:val="22"/>
-        </w:rPr>
-      </w:pPr>
-      <w:hyperlink w:anchor="_Toc414637991" w:history="1">
+          <w:lang w:val="pt-PT" w:eastAsia="pt-PT"/>
+        </w:rPr>
+      </w:pPr>
+      <w:hyperlink w:anchor="_Toc444882620" w:history="1">
         <w:r>
           <w:rPr>
             <w:rStyle w:val="Hyperlink"/>
@@ -2955,7 +2957,7 @@
             <w:noProof/>
             <w:webHidden/>
           </w:rPr>
-          <w:instrText xml:space="preserve"> PAGEREF _Toc414637991 \h </w:instrText>
+          <w:instrText xml:space="preserve"> PAGEREF _Toc444882620 \h </w:instrText>
         </w:r>
         <w:r>
           <w:rPr>
@@ -2975,7 +2977,7 @@
             <w:noProof/>
             <w:webHidden/>
           </w:rPr>
-          <w:t>8</w:t>
+          <w:t>7</w:t>
         </w:r>
         <w:r>
           <w:rPr>
@@ -2994,15 +2996,17 @@
           <w:noProof/>
           <w:sz w:val="22"/>
           <w:szCs w:val="22"/>
-        </w:rPr>
-      </w:pPr>
-      <w:hyperlink r:id="rId11" w:anchor="_Toc414637992" w:history="1">
+          <w:lang w:val="pt-PT" w:eastAsia="pt-PT"/>
+        </w:rPr>
+      </w:pPr>
+      <w:hyperlink r:id="rId11" w:anchor="_Toc444882621" w:history="1">
         <w:r>
           <w:rPr>
             <w:rStyle w:val="Hyperlink"/>
             <w:noProof/>
-          </w:rPr>
-          <w:t>Figura 4 . Exemplo de uma esfera</w:t>
+            <w:lang w:val="pt-PT"/>
+          </w:rPr>
+          <w:t>Figura 4 - Exemplo de uma esfera</w:t>
         </w:r>
         <w:r>
           <w:rPr>
@@ -3023,7 +3027,7 @@
             <w:noProof/>
             <w:webHidden/>
           </w:rPr>
-          <w:instrText xml:space="preserve"> PAGEREF _Toc414637992 \h </w:instrText>
+          <w:instrText xml:space="preserve"> PAGEREF _Toc444882621 \h </w:instrText>
         </w:r>
         <w:r>
           <w:rPr>
@@ -3043,7 +3047,7 @@
             <w:noProof/>
             <w:webHidden/>
           </w:rPr>
-          <w:t>9</w:t>
+          <w:t>8</w:t>
         </w:r>
         <w:r>
           <w:rPr>
@@ -3062,16 +3066,25 @@
           <w:noProof/>
           <w:sz w:val="22"/>
           <w:szCs w:val="22"/>
-        </w:rPr>
-      </w:pPr>
-      <w:hyperlink r:id="rId12" w:anchor="_Toc414637993" w:history="1">
+          <w:lang w:val="pt-PT" w:eastAsia="pt-PT"/>
+        </w:rPr>
+      </w:pPr>
+      <w:hyperlink r:id="rId12" w:anchor="_Toc444882622" w:history="1">
         <w:r>
           <w:rPr>
             <w:rStyle w:val="Hyperlink"/>
             <w:noProof/>
             <w:lang w:val="pt-PT"/>
           </w:rPr>
-          <w:t>Figura 5 - Exemplo de uma pirâmide quadrangular</w:t>
+          <w:t>Figura 5</w:t>
+        </w:r>
+        <w:r>
+          <w:rPr>
+            <w:rStyle w:val="Hyperlink"/>
+            <w:noProof/>
+            <w:lang w:val="pt-PT"/>
+          </w:rPr>
+          <w:t xml:space="preserve"> - Exemplo de um cone</w:t>
         </w:r>
         <w:r>
           <w:rPr>
@@ -3092,7 +3105,7 @@
             <w:noProof/>
             <w:webHidden/>
           </w:rPr>
-          <w:instrText xml:space="preserve"> PAGEREF _Toc414637993 \h </w:instrText>
+          <w:instrText xml:space="preserve"> PAGEREF _Toc444882622 \h </w:instrText>
         </w:r>
         <w:r>
           <w:rPr>
@@ -3112,7 +3125,7 @@
             <w:noProof/>
             <w:webHidden/>
           </w:rPr>
-          <w:t>10</w:t>
+          <w:t>9</w:t>
         </w:r>
         <w:r>
           <w:rPr>
@@ -3131,16 +3144,25 @@
           <w:noProof/>
           <w:sz w:val="22"/>
           <w:szCs w:val="22"/>
-        </w:rPr>
-      </w:pPr>
-      <w:hyperlink r:id="rId13" w:anchor="_Toc414637994" w:history="1">
+          <w:lang w:val="pt-PT" w:eastAsia="pt-PT"/>
+        </w:rPr>
+      </w:pPr>
+      <w:hyperlink r:id="rId13" w:anchor="_Toc444882623" w:history="1">
         <w:r>
           <w:rPr>
             <w:rStyle w:val="Hyperlink"/>
             <w:noProof/>
             <w:lang w:val="pt-PT"/>
           </w:rPr>
-          <w:t>Figura 6 - Exemplo de um cilindro</w:t>
+          <w:t>Figura 6</w:t>
+        </w:r>
+        <w:r>
+          <w:rPr>
+            <w:rStyle w:val="Hyperlink"/>
+            <w:noProof/>
+            <w:lang w:val="pt-PT"/>
+          </w:rPr>
+          <w:t xml:space="preserve"> - Exemplo de um plano</w:t>
         </w:r>
         <w:r>
           <w:rPr>
@@ -3161,7 +3183,7 @@
             <w:noProof/>
             <w:webHidden/>
           </w:rPr>
-          <w:instrText xml:space="preserve"> PAGEREF _Toc414637994 \h </w:instrText>
+          <w:instrText xml:space="preserve"> PAGEREF _Toc444882623 \h </w:instrText>
         </w:r>
         <w:r>
           <w:rPr>
@@ -3181,283 +3203,7 @@
             <w:noProof/>
             <w:webHidden/>
           </w:rPr>
-          <w:t>10</w:t>
-        </w:r>
-        <w:r>
-          <w:rPr>
-            <w:noProof/>
-            <w:webHidden/>
-          </w:rPr>
-          <w:fldChar w:fldCharType="end"/>
-        </w:r>
-      </w:hyperlink>
-    </w:p>
-    <w:p>
-      <w:pPr>
-        <w:pStyle w:val="TableofFigures"/>
-        <w:rPr>
-          <w:rFonts w:asciiTheme="minorHAnsi" w:eastAsiaTheme="minorEastAsia" w:hAnsiTheme="minorHAnsi" w:cstheme="minorBidi"/>
-          <w:noProof/>
-          <w:sz w:val="22"/>
-          <w:szCs w:val="22"/>
-        </w:rPr>
-      </w:pPr>
-      <w:hyperlink r:id="rId14" w:anchor="_Toc414637995" w:history="1">
-        <w:r>
-          <w:rPr>
-            <w:rStyle w:val="Hyperlink"/>
-            <w:noProof/>
-            <w:lang w:val="pt-PT"/>
-          </w:rPr>
-          <w:t>Figura 7 - Exemplo de um paralelepípedo</w:t>
-        </w:r>
-        <w:r>
-          <w:rPr>
-            <w:noProof/>
-            <w:webHidden/>
-          </w:rPr>
-          <w:tab/>
-        </w:r>
-        <w:r>
-          <w:rPr>
-            <w:noProof/>
-            <w:webHidden/>
-          </w:rPr>
-          <w:fldChar w:fldCharType="begin"/>
-        </w:r>
-        <w:r>
-          <w:rPr>
-            <w:noProof/>
-            <w:webHidden/>
-          </w:rPr>
-          <w:instrText xml:space="preserve"> PAGEREF _Toc414637995 \h </w:instrText>
-        </w:r>
-        <w:r>
-          <w:rPr>
-            <w:noProof/>
-            <w:webHidden/>
-          </w:rPr>
-        </w:r>
-        <w:r>
-          <w:rPr>
-            <w:noProof/>
-            <w:webHidden/>
-          </w:rPr>
-          <w:fldChar w:fldCharType="separate"/>
-        </w:r>
-        <w:r>
-          <w:rPr>
-            <w:noProof/>
-            <w:webHidden/>
-          </w:rPr>
-          <w:t>11</w:t>
-        </w:r>
-        <w:r>
-          <w:rPr>
-            <w:noProof/>
-            <w:webHidden/>
-          </w:rPr>
-          <w:fldChar w:fldCharType="end"/>
-        </w:r>
-      </w:hyperlink>
-    </w:p>
-    <w:p>
-      <w:pPr>
-        <w:pStyle w:val="TableofFigures"/>
-        <w:rPr>
-          <w:rFonts w:asciiTheme="minorHAnsi" w:eastAsiaTheme="minorEastAsia" w:hAnsiTheme="minorHAnsi" w:cstheme="minorBidi"/>
-          <w:noProof/>
-          <w:sz w:val="22"/>
-          <w:szCs w:val="22"/>
-        </w:rPr>
-      </w:pPr>
-      <w:hyperlink r:id="rId15" w:anchor="_Toc414637996" w:history="1">
-        <w:r>
-          <w:rPr>
-            <w:rStyle w:val="Hyperlink"/>
-            <w:noProof/>
-            <w:lang w:val="pt-PT"/>
-          </w:rPr>
-          <w:t>Figura 8 - Exemplo de um cone</w:t>
-        </w:r>
-        <w:r>
-          <w:rPr>
-            <w:noProof/>
-            <w:webHidden/>
-          </w:rPr>
-          <w:tab/>
-        </w:r>
-        <w:r>
-          <w:rPr>
-            <w:noProof/>
-            <w:webHidden/>
-          </w:rPr>
-          <w:fldChar w:fldCharType="begin"/>
-        </w:r>
-        <w:r>
-          <w:rPr>
-            <w:noProof/>
-            <w:webHidden/>
-          </w:rPr>
-          <w:instrText xml:space="preserve"> PAGEREF _Toc414637996 \h </w:instrText>
-        </w:r>
-        <w:r>
-          <w:rPr>
-            <w:noProof/>
-            <w:webHidden/>
-          </w:rPr>
-        </w:r>
-        <w:r>
-          <w:rPr>
-            <w:noProof/>
-            <w:webHidden/>
-          </w:rPr>
-          <w:fldChar w:fldCharType="separate"/>
-        </w:r>
-        <w:r>
-          <w:rPr>
-            <w:noProof/>
-            <w:webHidden/>
-          </w:rPr>
-          <w:t>12</w:t>
-        </w:r>
-        <w:r>
-          <w:rPr>
-            <w:noProof/>
-            <w:webHidden/>
-          </w:rPr>
-          <w:fldChar w:fldCharType="end"/>
-        </w:r>
-      </w:hyperlink>
-    </w:p>
-    <w:p>
-      <w:pPr>
-        <w:pStyle w:val="TableofFigures"/>
-        <w:rPr>
-          <w:rFonts w:asciiTheme="minorHAnsi" w:eastAsiaTheme="minorEastAsia" w:hAnsiTheme="minorHAnsi" w:cstheme="minorBidi"/>
-          <w:noProof/>
-          <w:sz w:val="22"/>
-          <w:szCs w:val="22"/>
-        </w:rPr>
-      </w:pPr>
-      <w:hyperlink r:id="rId16" w:anchor="_Toc414637997" w:history="1">
-        <w:r>
-          <w:rPr>
-            <w:rStyle w:val="Hyperlink"/>
-            <w:noProof/>
-            <w:lang w:val="pt-PT"/>
-          </w:rPr>
-          <w:t>Figura 9 - Exemplo de um plano</w:t>
-        </w:r>
-        <w:r>
-          <w:rPr>
-            <w:noProof/>
-            <w:webHidden/>
-          </w:rPr>
-          <w:tab/>
-        </w:r>
-        <w:r>
-          <w:rPr>
-            <w:noProof/>
-            <w:webHidden/>
-          </w:rPr>
-          <w:fldChar w:fldCharType="begin"/>
-        </w:r>
-        <w:r>
-          <w:rPr>
-            <w:noProof/>
-            <w:webHidden/>
-          </w:rPr>
-          <w:instrText xml:space="preserve"> PAGEREF _Toc414637997 \h </w:instrText>
-        </w:r>
-        <w:r>
-          <w:rPr>
-            <w:noProof/>
-            <w:webHidden/>
-          </w:rPr>
-        </w:r>
-        <w:r>
-          <w:rPr>
-            <w:noProof/>
-            <w:webHidden/>
-          </w:rPr>
-          <w:fldChar w:fldCharType="separate"/>
-        </w:r>
-        <w:r>
-          <w:rPr>
-            <w:noProof/>
-            <w:webHidden/>
-          </w:rPr>
-          <w:t>13</w:t>
-        </w:r>
-        <w:r>
-          <w:rPr>
-            <w:noProof/>
-            <w:webHidden/>
-          </w:rPr>
-          <w:fldChar w:fldCharType="end"/>
-        </w:r>
-      </w:hyperlink>
-    </w:p>
-    <w:p>
-      <w:pPr>
-        <w:pStyle w:val="TableofFigures"/>
-        <w:rPr>
-          <w:rFonts w:asciiTheme="minorHAnsi" w:eastAsiaTheme="minorEastAsia" w:hAnsiTheme="minorHAnsi" w:cstheme="minorBidi"/>
-          <w:noProof/>
-          <w:sz w:val="22"/>
-          <w:szCs w:val="22"/>
-        </w:rPr>
-      </w:pPr>
-      <w:hyperlink r:id="rId17" w:anchor="_Toc414637998" w:history="1">
-        <w:r>
-          <w:rPr>
-            <w:rStyle w:val="Hyperlink"/>
-            <w:noProof/>
-            <w:lang w:val="pt-PT"/>
-          </w:rPr>
-          <w:t>Figura 10 - Duas figuras carregadas ao mesmo tempo</w:t>
-        </w:r>
-        <w:r>
-          <w:rPr>
-            <w:noProof/>
-            <w:webHidden/>
-          </w:rPr>
-          <w:tab/>
-        </w:r>
-        <w:r>
-          <w:rPr>
-            <w:noProof/>
-            <w:webHidden/>
-          </w:rPr>
-          <w:fldChar w:fldCharType="begin"/>
-        </w:r>
-        <w:r>
-          <w:rPr>
-            <w:noProof/>
-            <w:webHidden/>
-          </w:rPr>
-          <w:instrText xml:space="preserve"> PAGEREF _Toc414637998 \h </w:instrText>
-        </w:r>
-        <w:r>
-          <w:rPr>
-            <w:noProof/>
-            <w:webHidden/>
-          </w:rPr>
-        </w:r>
-        <w:r>
-          <w:rPr>
-            <w:noProof/>
-            <w:webHidden/>
-          </w:rPr>
-          <w:fldChar w:fldCharType="separate"/>
-        </w:r>
-        <w:r>
-          <w:rPr>
-            <w:noProof/>
-            <w:webHidden/>
-          </w:rPr>
-          <w:t>14</w:t>
+          <w:t>9</w:t>
         </w:r>
         <w:r>
           <w:rPr>
@@ -3511,7 +3257,7 @@
           <w:lang w:val="pt-PT"/>
         </w:rPr>
         <w:sectPr>
-          <w:footerReference w:type="default" r:id="rId18"/>
+          <w:footerReference w:type="default" r:id="rId14"/>
           <w:pgSz w:w="11906" w:h="16838" w:code="9"/>
           <w:pgMar w:top="1418" w:right="1701" w:bottom="1418" w:left="1701" w:header="709" w:footer="709" w:gutter="0"/>
           <w:pgNumType w:fmt="lowerRoman" w:start="1"/>
@@ -3524,76 +3270,129 @@
       <w:pPr>
         <w:pStyle w:val="Ttulo1"/>
       </w:pPr>
-      <w:bookmarkStart w:id="1" w:name="_Toc444881860"/>
+      <w:bookmarkStart w:id="0" w:name="_Toc444881860"/>
       <w:r>
         <w:lastRenderedPageBreak/>
         <w:t>Introdução</w:t>
       </w:r>
-      <w:bookmarkEnd w:id="1"/>
-    </w:p>
-    <w:p>
-      <w:pPr>
-        <w:rPr>
-          <w:lang w:val="pt-PT"/>
-        </w:rPr>
-      </w:pPr>
-    </w:p>
-    <w:p>
-      <w:pPr>
-        <w:ind w:firstLine="720"/>
-        <w:rPr>
-          <w:lang w:val="pt-PT"/>
-        </w:rPr>
-      </w:pPr>
-      <w:r>
-        <w:rPr>
-          <w:lang w:val="pt-PT"/>
-        </w:rPr>
-        <w:t xml:space="preserve">Este trabalho prático </w:t>
-      </w:r>
-      <w:r>
-        <w:rPr>
-          <w:lang w:val="pt-PT"/>
-        </w:rPr>
-        <w:t xml:space="preserve">está </w:t>
-      </w:r>
-      <w:r>
-        <w:rPr>
-          <w:lang w:val="pt-PT"/>
-        </w:rPr>
-        <w:t xml:space="preserve">dividido em duas aplicações, tal como foi especificado no enunciado: Uma aplicação que cria os modelos 3D em ficheiros XML, e outra, que desenha cenas definidas em ficheiros XML, que referenciam os modelos 3D. Nesta 1ª fase, apenas é necessário criar os modelos com o gerador e desenhar múltiplos modelos com o motor. As aplicações foram desenvolvidas em C++, utilizando os recursos da biblioteca </w:t>
+      <w:bookmarkEnd w:id="0"/>
+    </w:p>
+    <w:p>
+      <w:pPr>
+        <w:rPr>
+          <w:lang w:val="pt-PT"/>
+        </w:rPr>
+      </w:pPr>
+      <w:r>
+        <w:rPr>
+          <w:lang w:val="pt-PT"/>
+        </w:rPr>
+        <w:t>Nesta prim</w:t>
+      </w:r>
+      <w:r>
+        <w:rPr>
+          <w:lang w:val="pt-PT"/>
+        </w:rPr>
+        <w:t xml:space="preserve">eira fase foi-nos pedido que criássemos duas aplicações para criarmos um “engine 3D” para o desenvolvimento de uma mini cena e alguns exemplos para mostrar o seu potencial. </w:t>
+      </w:r>
+      <w:r>
+        <w:rPr>
+          <w:lang w:val="pt-PT"/>
+        </w:rPr>
+        <w:t xml:space="preserve">Uma aplicação será </w:t>
+      </w:r>
+      <w:r>
+        <w:rPr>
+          <w:lang w:val="pt-PT"/>
+        </w:rPr>
+        <w:t>a</w:t>
+      </w:r>
+      <w:r>
+        <w:rPr>
+          <w:lang w:val="pt-PT"/>
+        </w:rPr>
+        <w:t xml:space="preserve"> que gera ficheiros com a informação sobre os modelos</w:t>
+      </w:r>
+      <w:r>
+        <w:rPr>
+          <w:lang w:val="pt-PT"/>
+        </w:rPr>
+        <w:t>, denominada de gerador</w:t>
+      </w:r>
+      <w:r>
+        <w:rPr>
+          <w:lang w:val="pt-PT"/>
+        </w:rPr>
+        <w:t xml:space="preserve">, e a outra o “engine” em si que irá ler o ficheiro </w:t>
+      </w:r>
+      <w:r>
+        <w:rPr>
+          <w:lang w:val="pt-PT"/>
+        </w:rPr>
+        <w:t>e mostrar os modelos</w:t>
+      </w:r>
+      <w:r>
+        <w:rPr>
+          <w:lang w:val="pt-PT"/>
+        </w:rPr>
+        <w:t>, sendo esta o motor</w:t>
+      </w:r>
+      <w:r>
+        <w:rPr>
+          <w:lang w:val="pt-PT"/>
+        </w:rPr>
+        <w:t>.</w:t>
+      </w:r>
+    </w:p>
+    <w:p>
+      <w:pPr>
+        <w:rPr>
+          <w:lang w:val="pt-PT"/>
+        </w:rPr>
+      </w:pPr>
+      <w:r>
+        <w:rPr>
+          <w:lang w:val="pt-PT"/>
+        </w:rPr>
+        <w:t xml:space="preserve">Utilizaremos como ferramentas o </w:t>
       </w:r>
       <w:r>
         <w:rPr>
           <w:i/>
           <w:lang w:val="pt-PT"/>
         </w:rPr>
-        <w:t>OpenGL</w:t>
-      </w:r>
-      <w:r>
-        <w:rPr>
-          <w:lang w:val="pt-PT"/>
-        </w:rPr>
-        <w:t xml:space="preserve"> e do </w:t>
+        <w:t>Visual Studio 2015</w:t>
+      </w:r>
+      <w:r>
+        <w:rPr>
+          <w:lang w:val="pt-PT"/>
+        </w:rPr>
+        <w:t>, e utilizaremos a biblioteca “</w:t>
       </w:r>
       <w:r>
         <w:rPr>
           <w:i/>
           <w:lang w:val="pt-PT"/>
         </w:rPr>
-        <w:t>GLUT</w:t>
+        <w:t>tinyxml2</w:t>
+      </w:r>
+      <w:r>
+        <w:rPr>
+          <w:lang w:val="pt-PT"/>
+        </w:rPr>
+        <w:t>” como sugerido pelo professor.</w:t>
       </w:r>
     </w:p>
     <w:p>
       <w:pPr>
         <w:pStyle w:val="Ttulo1"/>
       </w:pPr>
-      <w:bookmarkStart w:id="2" w:name="_Toc444881861"/>
+      <w:bookmarkStart w:id="1" w:name="_Toc444881861"/>
       <w:r>
         <w:lastRenderedPageBreak/>
         <w:t>Gerador</w:t>
       </w:r>
-      <w:bookmarkEnd w:id="2"/>
+      <w:bookmarkEnd w:id="1"/>
     </w:p>
     <w:p>
       <w:pPr>
@@ -3613,7 +3412,7 @@
         <w:rPr>
           <w:lang w:val="pt-PT"/>
         </w:rPr>
-        <w:t>O gerador é a aplicação responsável pela construção dos modelos em XML que irão ser desenhados pelo nosso motor gráfico. Estes modelos consistem num conjunto de triângulos que irão ser desenhados posteriormente. A aplicação é capaz de gerar planos, pirâmides, cones, paralelepípedos, esferas e cilindros. Para gerar modelos é preciso executar a aplicação na linha de comandos, especificando os argumentos, como é exemplificado no enunciado do trabalho prático. Todos os ficheiros produzidos serão guardados na diretoria do executável.</w:t>
+        <w:t xml:space="preserve">O gerador será a aplicação responsável pela informação sobre a construção dos modelos, esta aplicação será escrita em XML e terá de ser executada através da linha de comandos como exemplificado no enunciado. </w:t>
       </w:r>
     </w:p>
     <w:p>
@@ -3768,7 +3567,7 @@
                           </pic:cNvPicPr>
                         </pic:nvPicPr>
                         <pic:blipFill>
-                          <a:blip r:embed="rId19">
+                          <a:blip r:embed="rId15">
                             <a:extLst>
                               <a:ext uri="{28A0092B-C50C-407E-A947-70E740481C1C}">
                                 <a14:useLocalDpi xmlns:a14="http://schemas.microsoft.com/office/drawing/2010/main" val="0"/>
@@ -3857,7 +3656,7 @@
                                   <w:lang w:val="pt-PT"/>
                                 </w:rPr>
                               </w:pPr>
-                              <w:bookmarkStart w:id="3" w:name="_Toc414637989"/>
+                              <w:bookmarkStart w:id="2" w:name="_Toc444882618"/>
                               <w:r>
                                 <w:rPr>
                                   <w:lang w:val="pt-PT"/>
@@ -3900,7 +3699,7 @@
                                 </w:rPr>
                                 <w:t xml:space="preserve"> - Exemplo de um triângulo</w:t>
                               </w:r>
-                              <w:bookmarkEnd w:id="3"/>
+                              <w:bookmarkEnd w:id="2"/>
                             </w:p>
                           </w:txbxContent>
                         </wps:txbx>
@@ -3943,7 +3742,7 @@
                   <o:lock v:ext="edit" aspectratio="t"/>
                 </v:shapetype>
                 <v:shape id="Imagem 2" o:spid="_x0000_s1031" type="#_x0000_t75" style="position:absolute;left:7062;top:9642;width:3135;height:4871;visibility:visible;mso-wrap-style:square" o:gfxdata="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">
-                  <v:imagedata r:id="rId20" o:title="" cropleft="12858f" cropright="9333f"/>
+                  <v:imagedata r:id="rId16" o:title="" cropleft="12858f" cropright="9333f"/>
                 </v:shape>
                 <v:shape id="Text Box 60" o:spid="_x0000_s1032" type="#_x0000_t202" style="position:absolute;left:7062;top:14603;width:3135;height:585;visibility:visible;mso-wrap-style:square;v-text-anchor:top" o:gfxdata="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" stroked="f">
                   <v:textbox style="mso-fit-shape-to-text:t" inset="0,0,0,0">
@@ -3958,7 +3757,7 @@
                             <w:lang w:val="pt-PT"/>
                           </w:rPr>
                         </w:pPr>
-                        <w:bookmarkStart w:id="4" w:name="_Toc414637989"/>
+                        <w:bookmarkStart w:id="3" w:name="_Toc444882618"/>
                         <w:r>
                           <w:rPr>
                             <w:lang w:val="pt-PT"/>
@@ -4001,7 +3800,7 @@
                           </w:rPr>
                           <w:t xml:space="preserve"> - Exemplo de um triângulo</w:t>
                         </w:r>
-                        <w:bookmarkEnd w:id="4"/>
+                        <w:bookmarkEnd w:id="3"/>
                       </w:p>
                     </w:txbxContent>
                   </v:textbox>
@@ -4166,84 +3965,84 @@
       <w:pPr>
         <w:pStyle w:val="Ttulo2"/>
       </w:pPr>
-      <w:bookmarkStart w:id="5" w:name="_Toc444881862"/>
+      <w:bookmarkStart w:id="4" w:name="_Toc444881862"/>
       <w:r>
         <w:t>Estruturação do Código Fonte</w:t>
       </w:r>
+      <w:bookmarkEnd w:id="4"/>
+    </w:p>
+    <w:p>
+      <w:pPr>
+        <w:rPr>
+          <w:lang w:val="pt-PT"/>
+        </w:rPr>
+      </w:pPr>
+    </w:p>
+    <w:p>
+      <w:pPr>
+        <w:ind w:firstLine="720"/>
+        <w:rPr>
+          <w:lang w:val="pt-PT"/>
+        </w:rPr>
+      </w:pPr>
+      <w:r>
+        <w:rPr>
+          <w:lang w:val="pt-PT"/>
+        </w:rPr>
+        <w:t xml:space="preserve">Toda a aplicação está presente no mesmo ficheiro fonte, “Gerador.cpp”, e é utilizado a biblioteca recomendada pelo docente, </w:t>
+      </w:r>
+      <w:r>
+        <w:rPr>
+          <w:i/>
+          <w:lang w:val="pt-PT"/>
+        </w:rPr>
+        <w:t>tinyxml2</w:t>
+      </w:r>
+      <w:r>
+        <w:rPr>
+          <w:lang w:val="pt-PT"/>
+        </w:rPr>
+        <w:t xml:space="preserve">. </w:t>
+      </w:r>
+      <w:r>
+        <w:rPr>
+          <w:lang w:val="pt-PT"/>
+        </w:rPr>
+        <w:t>Os códigos</w:t>
+      </w:r>
+      <w:r>
+        <w:rPr>
+          <w:lang w:val="pt-PT"/>
+        </w:rPr>
+        <w:t xml:space="preserve"> fonte da biblioteca é incluído diretamente no projeto. Pode ser encontrada documentação detalhada no próprio código, que trata de detalhes mais técnicos. </w:t>
+      </w:r>
+    </w:p>
+    <w:p>
+      <w:pPr>
+        <w:rPr>
+          <w:lang w:val="pt-PT"/>
+        </w:rPr>
+      </w:pPr>
+    </w:p>
+    <w:p>
+      <w:pPr>
+        <w:pStyle w:val="Ttulo2"/>
+      </w:pPr>
+      <w:bookmarkStart w:id="5" w:name="_Toc444881863"/>
+      <w:r>
+        <w:t>Algoritmos de Desenho</w:t>
+      </w:r>
       <w:bookmarkEnd w:id="5"/>
     </w:p>
     <w:p>
       <w:pPr>
-        <w:rPr>
-          <w:lang w:val="pt-PT"/>
-        </w:rPr>
-      </w:pPr>
-    </w:p>
-    <w:p>
-      <w:pPr>
-        <w:ind w:firstLine="720"/>
-        <w:rPr>
-          <w:lang w:val="pt-PT"/>
-        </w:rPr>
-      </w:pPr>
-      <w:r>
-        <w:rPr>
-          <w:lang w:val="pt-PT"/>
-        </w:rPr>
-        <w:t xml:space="preserve">Toda a aplicação está presente no mesmo ficheiro fonte, “Gerador.cpp”, e é utilizado a biblioteca recomendada pelo docente, </w:t>
-      </w:r>
-      <w:r>
-        <w:rPr>
-          <w:i/>
-          <w:lang w:val="pt-PT"/>
-        </w:rPr>
-        <w:t>tinyxml2</w:t>
-      </w:r>
-      <w:r>
-        <w:rPr>
-          <w:lang w:val="pt-PT"/>
-        </w:rPr>
-        <w:t xml:space="preserve">. </w:t>
-      </w:r>
-      <w:r>
-        <w:rPr>
-          <w:lang w:val="pt-PT"/>
-        </w:rPr>
-        <w:t>Os códigos</w:t>
-      </w:r>
-      <w:r>
-        <w:rPr>
-          <w:lang w:val="pt-PT"/>
-        </w:rPr>
-        <w:t xml:space="preserve"> fonte da biblioteca é incluído diretamente no projeto. Pode ser encontrada documentação detalhada no próprio código, que trata de detalhes mais técnicos. </w:t>
-      </w:r>
-    </w:p>
-    <w:p>
-      <w:pPr>
-        <w:rPr>
-          <w:lang w:val="pt-PT"/>
-        </w:rPr>
-      </w:pPr>
-    </w:p>
-    <w:p>
-      <w:pPr>
-        <w:pStyle w:val="Ttulo2"/>
-      </w:pPr>
-      <w:bookmarkStart w:id="6" w:name="_Toc444881863"/>
-      <w:r>
-        <w:t>Algoritmos de Desenho</w:t>
+        <w:pStyle w:val="Ttulo3"/>
+      </w:pPr>
+      <w:bookmarkStart w:id="6" w:name="_Toc444881864"/>
+      <w:r>
+        <w:t>Esfera</w:t>
       </w:r>
       <w:bookmarkEnd w:id="6"/>
-    </w:p>
-    <w:p>
-      <w:pPr>
-        <w:pStyle w:val="Ttulo3"/>
-      </w:pPr>
-      <w:bookmarkStart w:id="7" w:name="_Toc444881864"/>
-      <w:r>
-        <w:t>Esfera</w:t>
-      </w:r>
-      <w:bookmarkEnd w:id="7"/>
     </w:p>
     <w:p>
       <w:pPr>
@@ -4623,11 +4422,11 @@
       <w:pPr>
         <w:pStyle w:val="Ttulo3"/>
       </w:pPr>
-      <w:bookmarkStart w:id="8" w:name="_Toc444881865"/>
+      <w:bookmarkStart w:id="7" w:name="_Toc444881865"/>
       <w:r>
         <w:t>Paralelepípedo</w:t>
       </w:r>
-      <w:bookmarkEnd w:id="8"/>
+      <w:bookmarkEnd w:id="7"/>
     </w:p>
     <w:p>
       <w:pPr>
@@ -4703,11 +4502,11 @@
       <w:pPr>
         <w:pStyle w:val="Ttulo3"/>
       </w:pPr>
-      <w:bookmarkStart w:id="9" w:name="_Toc444881866"/>
+      <w:bookmarkStart w:id="8" w:name="_Toc444881866"/>
       <w:r>
         <w:t>Cone</w:t>
       </w:r>
-      <w:bookmarkEnd w:id="9"/>
+      <w:bookmarkEnd w:id="8"/>
     </w:p>
     <w:p>
       <w:pPr>
@@ -4871,11 +4670,11 @@
       <w:pPr>
         <w:pStyle w:val="Ttulo3"/>
       </w:pPr>
-      <w:bookmarkStart w:id="10" w:name="_Toc444881867"/>
+      <w:bookmarkStart w:id="9" w:name="_Toc444881867"/>
       <w:r>
         <w:t>Plano</w:t>
       </w:r>
-      <w:bookmarkEnd w:id="10"/>
+      <w:bookmarkEnd w:id="9"/>
     </w:p>
     <w:p>
       <w:pPr>
@@ -4991,7 +4790,7 @@
                     </pic:cNvPicPr>
                   </pic:nvPicPr>
                   <pic:blipFill>
-                    <a:blip r:embed="rId21">
+                    <a:blip r:embed="rId17">
                       <a:extLst>
                         <a:ext uri="{28A0092B-C50C-407E-A947-70E740481C1C}">
                           <a14:useLocalDpi xmlns:a14="http://schemas.microsoft.com/office/drawing/2010/main" val="0"/>
@@ -5044,7 +4843,7 @@
           <w:lang w:val="pt-PT"/>
         </w:rPr>
       </w:pPr>
-      <w:bookmarkStart w:id="11" w:name="_Toc414637990"/>
+      <w:bookmarkStart w:id="10" w:name="_Toc444882619"/>
       <w:r>
         <w:rPr>
           <w:lang w:val="pt-PT"/>
@@ -5112,7 +4911,7 @@
         </w:rPr>
         <w:t>Plano</w:t>
       </w:r>
-      <w:bookmarkEnd w:id="11"/>
+      <w:bookmarkEnd w:id="10"/>
     </w:p>
     <w:p>
       <w:pPr>
@@ -5125,12 +4924,12 @@
       <w:pPr>
         <w:pStyle w:val="Ttulo1"/>
       </w:pPr>
-      <w:bookmarkStart w:id="12" w:name="_Toc444881868"/>
+      <w:bookmarkStart w:id="11" w:name="_Toc444881868"/>
       <w:r>
         <w:lastRenderedPageBreak/>
         <w:t>Motor</w:t>
       </w:r>
-      <w:bookmarkEnd w:id="12"/>
+      <w:bookmarkEnd w:id="11"/>
     </w:p>
     <w:p>
       <w:pPr>
@@ -5621,12 +5420,12 @@
       <w:pPr>
         <w:pStyle w:val="Ttulo2"/>
       </w:pPr>
-      <w:bookmarkStart w:id="13" w:name="_Toc444881869"/>
+      <w:bookmarkStart w:id="12" w:name="_Toc444881869"/>
       <w:r>
         <w:lastRenderedPageBreak/>
         <w:t>Ficheiro XML</w:t>
       </w:r>
-      <w:bookmarkEnd w:id="13"/>
+      <w:bookmarkEnd w:id="12"/>
     </w:p>
     <w:p>
       <w:pPr>
@@ -5905,12 +5704,12 @@
       <w:pPr>
         <w:pStyle w:val="Ttulo1"/>
       </w:pPr>
-      <w:bookmarkStart w:id="14" w:name="_Toc444881870"/>
+      <w:bookmarkStart w:id="13" w:name="_Toc444881870"/>
       <w:r>
         <w:lastRenderedPageBreak/>
         <w:t>Estruturação do Projeto</w:t>
       </w:r>
-      <w:bookmarkEnd w:id="14"/>
+      <w:bookmarkEnd w:id="13"/>
     </w:p>
     <w:p>
       <w:pPr>
@@ -6078,7 +5877,7 @@
                     </pic:cNvPicPr>
                   </pic:nvPicPr>
                   <pic:blipFill>
-                    <a:blip r:embed="rId22">
+                    <a:blip r:embed="rId18">
                       <a:extLst>
                         <a:ext uri="{28A0092B-C50C-407E-A947-70E740481C1C}">
                           <a14:useLocalDpi xmlns:a14="http://schemas.microsoft.com/office/drawing/2010/main" val="0"/>
@@ -6133,7 +5932,7 @@
           <w:lang w:val="pt-PT"/>
         </w:rPr>
       </w:pPr>
-      <w:bookmarkStart w:id="15" w:name="_Toc414637991"/>
+      <w:bookmarkStart w:id="14" w:name="_Toc444882620"/>
       <w:r>
         <w:rPr>
           <w:lang w:val="pt-PT"/>
@@ -6205,7 +6004,7 @@
         </w:rPr>
         <w:t>Visual Studio 2013</w:t>
       </w:r>
-      <w:bookmarkEnd w:id="15"/>
+      <w:bookmarkEnd w:id="14"/>
     </w:p>
     <w:p>
       <w:pPr>
@@ -6219,12 +6018,12 @@
       <w:pPr>
         <w:pStyle w:val="Ttulo1"/>
       </w:pPr>
-      <w:bookmarkStart w:id="16" w:name="_Toc444881871"/>
+      <w:bookmarkStart w:id="15" w:name="_Toc444881871"/>
       <w:r>
         <w:lastRenderedPageBreak/>
         <w:t>Exemplos</w:t>
       </w:r>
-      <w:bookmarkEnd w:id="16"/>
+      <w:bookmarkEnd w:id="15"/>
     </w:p>
     <w:p>
       <w:pPr>
@@ -6250,7 +6049,7 @@
       <w:pPr>
         <w:pStyle w:val="Ttulo2"/>
       </w:pPr>
-      <w:bookmarkStart w:id="17" w:name="_Toc444881872"/>
+      <w:bookmarkStart w:id="16" w:name="_Toc444881872"/>
       <w:r>
         <w:rPr>
           <w:noProof/>
@@ -6290,7 +6089,7 @@
                     </pic:cNvPicPr>
                   </pic:nvPicPr>
                   <pic:blipFill>
-                    <a:blip r:embed="rId23">
+                    <a:blip r:embed="rId19">
                       <a:extLst>
                         <a:ext uri="{28A0092B-C50C-407E-A947-70E740481C1C}">
                           <a14:useLocalDpi xmlns:a14="http://schemas.microsoft.com/office/drawing/2010/main" val="0"/>
@@ -6330,7 +6129,7 @@
       <w:r>
         <w:t>Esfera</w:t>
       </w:r>
-      <w:bookmarkEnd w:id="17"/>
+      <w:bookmarkEnd w:id="16"/>
     </w:p>
     <w:p>
       <w:pPr>
@@ -6391,7 +6190,7 @@
                                 <w:lang w:val="pt-PT"/>
                               </w:rPr>
                             </w:pPr>
-                            <w:bookmarkStart w:id="18" w:name="_Toc414637992"/>
+                            <w:bookmarkStart w:id="17" w:name="_Toc444882621"/>
                             <w:r>
                               <w:rPr>
                                 <w:lang w:val="pt-PT"/>
@@ -6446,7 +6245,7 @@
                               </w:rPr>
                               <w:t xml:space="preserve"> Exemplo de uma esfera</w:t>
                             </w:r>
-                            <w:bookmarkEnd w:id="18"/>
+                            <w:bookmarkEnd w:id="17"/>
                           </w:p>
                         </w:txbxContent>
                       </wps:txbx>
@@ -6476,7 +6275,7 @@
                           <w:lang w:val="pt-PT"/>
                         </w:rPr>
                       </w:pPr>
-                      <w:bookmarkStart w:id="19" w:name="_Toc414637992"/>
+                      <w:bookmarkStart w:id="18" w:name="_Toc444882621"/>
                       <w:r>
                         <w:rPr>
                           <w:lang w:val="pt-PT"/>
@@ -6531,7 +6330,7 @@
                         </w:rPr>
                         <w:t xml:space="preserve"> Exemplo de uma esfera</w:t>
                       </w:r>
-                      <w:bookmarkEnd w:id="19"/>
+                      <w:bookmarkEnd w:id="18"/>
                     </w:p>
                   </w:txbxContent>
                 </v:textbox>
@@ -6572,7 +6371,7 @@
                     </pic:cNvPicPr>
                   </pic:nvPicPr>
                   <pic:blipFill rotWithShape="1">
-                    <a:blip r:embed="rId24">
+                    <a:blip r:embed="rId20">
                       <a:extLst>
                         <a:ext uri="{28A0092B-C50C-407E-A947-70E740481C1C}">
                           <a14:useLocalDpi xmlns:a14="http://schemas.microsoft.com/office/drawing/2010/main" val="0"/>
@@ -6624,12 +6423,12 @@
       <w:pPr>
         <w:pStyle w:val="Ttulo2"/>
       </w:pPr>
-      <w:bookmarkStart w:id="20" w:name="_Toc444881873"/>
+      <w:bookmarkStart w:id="19" w:name="_Toc444881873"/>
       <w:r>
         <w:lastRenderedPageBreak/>
         <w:t>Paralelepípedo</w:t>
       </w:r>
-      <w:bookmarkEnd w:id="20"/>
+      <w:bookmarkEnd w:id="19"/>
     </w:p>
     <w:p>
       <w:pPr>
@@ -6666,7 +6465,7 @@
       <w:pPr>
         <w:pStyle w:val="Ttulo2"/>
       </w:pPr>
-      <w:bookmarkStart w:id="21" w:name="_Toc444881874"/>
+      <w:bookmarkStart w:id="20" w:name="_Toc444881874"/>
       <w:r>
         <w:t>Cone</w:t>
       </w:r>
@@ -6722,7 +6521,7 @@
                                 <w:lang w:val="pt-PT"/>
                               </w:rPr>
                             </w:pPr>
-                            <w:bookmarkStart w:id="22" w:name="_Toc414637996"/>
+                            <w:bookmarkStart w:id="21" w:name="_Toc444882622"/>
                             <w:r>
                               <w:rPr>
                                 <w:lang w:val="pt-PT"/>
@@ -6765,7 +6564,7 @@
                               </w:rPr>
                               <w:t xml:space="preserve"> - Exemplo de um cone</w:t>
                             </w:r>
-                            <w:bookmarkEnd w:id="22"/>
+                            <w:bookmarkEnd w:id="21"/>
                           </w:p>
                         </w:txbxContent>
                       </wps:txbx>
@@ -6795,7 +6594,7 @@
                           <w:lang w:val="pt-PT"/>
                         </w:rPr>
                       </w:pPr>
-                      <w:bookmarkStart w:id="23" w:name="_Toc414637996"/>
+                      <w:bookmarkStart w:id="22" w:name="_Toc444882622"/>
                       <w:r>
                         <w:rPr>
                           <w:lang w:val="pt-PT"/>
@@ -6838,7 +6637,7 @@
                         </w:rPr>
                         <w:t xml:space="preserve"> - Exemplo de um cone</w:t>
                       </w:r>
-                      <w:bookmarkEnd w:id="23"/>
+                      <w:bookmarkEnd w:id="22"/>
                     </w:p>
                   </w:txbxContent>
                 </v:textbox>
@@ -6848,7 +6647,7 @@
           </mc:Fallback>
         </mc:AlternateContent>
       </w:r>
-      <w:bookmarkEnd w:id="21"/>
+      <w:bookmarkEnd w:id="20"/>
     </w:p>
     <w:p>
       <w:pPr>
@@ -6861,11 +6660,11 @@
       <w:pPr>
         <w:pStyle w:val="Ttulo2"/>
       </w:pPr>
-      <w:bookmarkStart w:id="24" w:name="_Toc444881875"/>
+      <w:bookmarkStart w:id="23" w:name="_Toc444881875"/>
       <w:r>
         <w:t>Plano</w:t>
       </w:r>
-      <w:bookmarkEnd w:id="24"/>
+      <w:bookmarkEnd w:id="23"/>
     </w:p>
     <w:p>
       <w:pPr>
@@ -6932,7 +6731,7 @@
                                 <w:lang w:val="pt-PT"/>
                               </w:rPr>
                             </w:pPr>
-                            <w:bookmarkStart w:id="25" w:name="_Toc414637997"/>
+                            <w:bookmarkStart w:id="24" w:name="_Toc444882623"/>
                             <w:r>
                               <w:rPr>
                                 <w:lang w:val="pt-PT"/>
@@ -6975,7 +6774,7 @@
                               </w:rPr>
                               <w:t xml:space="preserve"> - Exemplo de um plano</w:t>
                             </w:r>
-                            <w:bookmarkEnd w:id="25"/>
+                            <w:bookmarkEnd w:id="24"/>
                           </w:p>
                         </w:txbxContent>
                       </wps:txbx>
@@ -7005,7 +6804,7 @@
                           <w:lang w:val="pt-PT"/>
                         </w:rPr>
                       </w:pPr>
-                      <w:bookmarkStart w:id="26" w:name="_Toc414637997"/>
+                      <w:bookmarkStart w:id="25" w:name="_Toc444882623"/>
                       <w:r>
                         <w:rPr>
                           <w:lang w:val="pt-PT"/>
@@ -7048,7 +6847,7 @@
                         </w:rPr>
                         <w:t xml:space="preserve"> - Exemplo de um plano</w:t>
                       </w:r>
-                      <w:bookmarkEnd w:id="26"/>
+                      <w:bookmarkEnd w:id="25"/>
                     </w:p>
                   </w:txbxContent>
                 </v:textbox>
@@ -7070,171 +6869,173 @@
       <w:pPr>
         <w:pStyle w:val="Ttulo3"/>
       </w:pPr>
-      <w:bookmarkStart w:id="27" w:name="_Toc444881876"/>
+      <w:bookmarkStart w:id="26" w:name="_Toc444881876"/>
       <w:r>
         <w:t>XML com duas figuras</w:t>
       </w:r>
+      <w:bookmarkEnd w:id="26"/>
+    </w:p>
+    <w:p>
+      <w:pPr>
+        <w:rPr>
+          <w:lang w:val="pt-PT"/>
+        </w:rPr>
+      </w:pPr>
+    </w:p>
+    <w:p>
+      <w:pPr>
+        <w:rPr>
+          <w:lang w:val="pt-PT"/>
+        </w:rPr>
+      </w:pPr>
+      <w:r>
+        <w:rPr>
+          <w:lang w:val="pt-PT"/>
+        </w:rPr>
+        <w:t xml:space="preserve">Ficheiro: </w:t>
+      </w:r>
+      <w:r>
+        <w:rPr>
+          <w:i/>
+          <w:lang w:val="pt-PT"/>
+        </w:rPr>
+        <w:t>cena.xml</w:t>
+      </w:r>
+    </w:p>
+    <w:p>
+      <w:pPr>
+        <w:rPr>
+          <w:lang w:val="pt-PT"/>
+        </w:rPr>
+      </w:pPr>
+      <w:r>
+        <w:rPr>
+          <w:lang w:val="pt-PT"/>
+        </w:rPr>
+        <w:t>Código em XML:</w:t>
+      </w:r>
+    </w:p>
+    <w:p>
+      <w:pPr>
+        <w:rPr>
+          <w:lang w:val="pt-PT"/>
+        </w:rPr>
+      </w:pPr>
+    </w:p>
+    <w:p>
+      <w:pPr>
+        <w:pStyle w:val="Cdigo"/>
+      </w:pPr>
+      <w:r>
+        <w:t xml:space="preserve">&lt;cena&gt; </w:t>
+      </w:r>
+    </w:p>
+    <w:p>
+      <w:pPr>
+        <w:pStyle w:val="Cdigo"/>
+      </w:pPr>
+      <w:r>
+        <w:t xml:space="preserve"> &lt;modelo ficheiro="cone.3d"/&gt; </w:t>
+      </w:r>
+    </w:p>
+    <w:p>
+      <w:pPr>
+        <w:pStyle w:val="Cdigo"/>
+      </w:pPr>
+      <w:r>
+        <w:t xml:space="preserve"> &lt;modelo ficheiro="cilindro.3d"/&gt;</w:t>
+      </w:r>
+    </w:p>
+    <w:p>
+      <w:pPr>
+        <w:pStyle w:val="Cdigo"/>
+      </w:pPr>
+      <w:r>
+        <w:t>&lt;/cena&gt;</w:t>
+      </w:r>
+    </w:p>
+    <w:p>
+      <w:pPr>
+        <w:pStyle w:val="Cdigo"/>
+      </w:pPr>
+    </w:p>
+    <w:p>
+      <w:pPr>
+        <w:pStyle w:val="Cdigo"/>
+      </w:pPr>
+    </w:p>
+    <w:p>
+      <w:pPr>
+        <w:jc w:val="center"/>
+        <w:rPr>
+          <w:lang w:val="pt-PT"/>
+        </w:rPr>
+      </w:pPr>
+    </w:p>
+    <w:p>
+      <w:pPr>
+        <w:rPr>
+          <w:lang w:val="pt-PT"/>
+        </w:rPr>
+      </w:pPr>
+    </w:p>
+    <w:p>
+      <w:pPr>
+        <w:rPr>
+          <w:lang w:val="pt-PT"/>
+        </w:rPr>
+      </w:pPr>
+    </w:p>
+    <w:p>
+      <w:pPr>
+        <w:rPr>
+          <w:lang w:val="pt-PT"/>
+        </w:rPr>
+      </w:pPr>
+    </w:p>
+    <w:p>
+      <w:pPr>
+        <w:rPr>
+          <w:lang w:val="pt-PT"/>
+        </w:rPr>
+      </w:pPr>
+    </w:p>
+    <w:p>
+      <w:pPr>
+        <w:rPr>
+          <w:lang w:val="pt-PT"/>
+        </w:rPr>
+      </w:pPr>
+    </w:p>
+    <w:p>
+      <w:pPr>
+        <w:rPr>
+          <w:lang w:val="pt-PT"/>
+        </w:rPr>
+      </w:pPr>
+    </w:p>
+    <w:p>
+      <w:pPr>
+        <w:rPr>
+          <w:lang w:val="pt-PT"/>
+        </w:rPr>
+      </w:pPr>
+    </w:p>
+    <w:p>
+      <w:pPr>
+        <w:rPr>
+          <w:lang w:val="pt-PT"/>
+        </w:rPr>
+      </w:pPr>
+    </w:p>
+    <w:p>
+      <w:pPr>
+        <w:rPr>
+          <w:lang w:val="pt-PT"/>
+        </w:rPr>
+      </w:pPr>
+      <w:bookmarkStart w:id="27" w:name="_GoBack"/>
       <w:bookmarkEnd w:id="27"/>
-    </w:p>
-    <w:p>
-      <w:pPr>
-        <w:rPr>
-          <w:lang w:val="pt-PT"/>
-        </w:rPr>
-      </w:pPr>
-    </w:p>
-    <w:p>
-      <w:pPr>
-        <w:rPr>
-          <w:lang w:val="pt-PT"/>
-        </w:rPr>
-      </w:pPr>
-      <w:r>
-        <w:rPr>
-          <w:lang w:val="pt-PT"/>
-        </w:rPr>
-        <w:t xml:space="preserve">Ficheiro: </w:t>
-      </w:r>
-      <w:r>
-        <w:rPr>
-          <w:i/>
-          <w:lang w:val="pt-PT"/>
-        </w:rPr>
-        <w:t>cena.xml</w:t>
-      </w:r>
-    </w:p>
-    <w:p>
-      <w:pPr>
-        <w:rPr>
-          <w:lang w:val="pt-PT"/>
-        </w:rPr>
-      </w:pPr>
-      <w:r>
-        <w:rPr>
-          <w:lang w:val="pt-PT"/>
-        </w:rPr>
-        <w:t>Código em XML:</w:t>
-      </w:r>
-    </w:p>
-    <w:p>
-      <w:pPr>
-        <w:rPr>
-          <w:lang w:val="pt-PT"/>
-        </w:rPr>
-      </w:pPr>
-    </w:p>
-    <w:p>
-      <w:pPr>
-        <w:pStyle w:val="Cdigo"/>
-      </w:pPr>
-      <w:r>
-        <w:t xml:space="preserve">&lt;cena&gt; </w:t>
-      </w:r>
-    </w:p>
-    <w:p>
-      <w:pPr>
-        <w:pStyle w:val="Cdigo"/>
-      </w:pPr>
-      <w:r>
-        <w:t xml:space="preserve"> &lt;modelo ficheiro="cone.3d"/&gt; </w:t>
-      </w:r>
-    </w:p>
-    <w:p>
-      <w:pPr>
-        <w:pStyle w:val="Cdigo"/>
-      </w:pPr>
-      <w:r>
-        <w:t xml:space="preserve"> &lt;modelo ficheiro="cilindro.3d"/&gt;</w:t>
-      </w:r>
-    </w:p>
-    <w:p>
-      <w:pPr>
-        <w:pStyle w:val="Cdigo"/>
-      </w:pPr>
-      <w:r>
-        <w:t>&lt;/cena&gt;</w:t>
-      </w:r>
-    </w:p>
-    <w:p>
-      <w:pPr>
-        <w:pStyle w:val="Cdigo"/>
-      </w:pPr>
-    </w:p>
-    <w:p>
-      <w:pPr>
-        <w:pStyle w:val="Cdigo"/>
-      </w:pPr>
-    </w:p>
-    <w:p>
-      <w:pPr>
-        <w:jc w:val="center"/>
-        <w:rPr>
-          <w:lang w:val="pt-PT"/>
-        </w:rPr>
-      </w:pPr>
-    </w:p>
-    <w:p>
-      <w:pPr>
-        <w:rPr>
-          <w:lang w:val="pt-PT"/>
-        </w:rPr>
-      </w:pPr>
-    </w:p>
-    <w:p>
-      <w:pPr>
-        <w:rPr>
-          <w:lang w:val="pt-PT"/>
-        </w:rPr>
-      </w:pPr>
-    </w:p>
-    <w:p>
-      <w:pPr>
-        <w:rPr>
-          <w:lang w:val="pt-PT"/>
-        </w:rPr>
-      </w:pPr>
-    </w:p>
-    <w:p>
-      <w:pPr>
-        <w:rPr>
-          <w:lang w:val="pt-PT"/>
-        </w:rPr>
-      </w:pPr>
-    </w:p>
-    <w:p>
-      <w:pPr>
-        <w:rPr>
-          <w:lang w:val="pt-PT"/>
-        </w:rPr>
-      </w:pPr>
-    </w:p>
-    <w:p>
-      <w:pPr>
-        <w:rPr>
-          <w:lang w:val="pt-PT"/>
-        </w:rPr>
-      </w:pPr>
-    </w:p>
-    <w:p>
-      <w:pPr>
-        <w:rPr>
-          <w:lang w:val="pt-PT"/>
-        </w:rPr>
-      </w:pPr>
-    </w:p>
-    <w:p>
-      <w:pPr>
-        <w:rPr>
-          <w:lang w:val="pt-PT"/>
-        </w:rPr>
-      </w:pPr>
-    </w:p>
-    <w:p>
-      <w:pPr>
-        <w:rPr>
-          <w:lang w:val="pt-PT"/>
-        </w:rPr>
-      </w:pPr>
     </w:p>
     <w:p>
       <w:pPr>
@@ -7287,9 +7088,9 @@
       </w:r>
     </w:p>
     <w:sectPr>
-      <w:headerReference w:type="even" r:id="rId25"/>
-      <w:headerReference w:type="default" r:id="rId26"/>
-      <w:footerReference w:type="default" r:id="rId27"/>
+      <w:headerReference w:type="even" r:id="rId21"/>
+      <w:headerReference w:type="default" r:id="rId22"/>
+      <w:footerReference w:type="default" r:id="rId23"/>
       <w:pgSz w:w="11906" w:h="16838" w:code="9"/>
       <w:pgMar w:top="1418" w:right="1701" w:bottom="1418" w:left="1701" w:header="709" w:footer="709" w:gutter="0"/>
       <w:pgNumType w:start="1"/>
@@ -7352,7 +7153,7 @@
         <w:rStyle w:val="PageNumber"/>
         <w:noProof/>
       </w:rPr>
-      <w:t>ii</w:t>
+      <w:t>iii</w:t>
     </w:r>
     <w:r>
       <w:rPr>
@@ -7402,7 +7203,7 @@
         <w:rStyle w:val="PageNumber"/>
         <w:noProof/>
       </w:rPr>
-      <w:t>11</w:t>
+      <w:t>9</w:t>
     </w:r>
     <w:r>
       <w:rPr>
@@ -11104,7 +10905,7 @@
   <a:extraClrSchemeLst/>
   <a:extLst>
     <a:ext uri="{05A4C25C-085E-4340-85A3-A5531E510DB2}">
-      <thm15:themeFamily xmlns="" xmlns:thm15="http://schemas.microsoft.com/office/thememl/2012/main" name="Office Theme" id="{62F939B6-93AF-4DB8-9C6B-D6C7DFDC589F}" vid="{4A3C46E8-61CC-4603-A589-7422A47A8E4A}"/>
+      <thm15:themeFamily xmlns:thm15="http://schemas.microsoft.com/office/thememl/2012/main" xmlns="" name="Office Theme" id="{62F939B6-93AF-4DB8-9C6B-D6C7DFDC589F}" vid="{4A3C46E8-61CC-4603-A589-7422A47A8E4A}"/>
     </a:ext>
   </a:extLst>
 </a:theme>
@@ -11115,7 +10916,7 @@
 </file>
 
 <file path=customXml/itemProps1.xml><?xml version="1.0" encoding="utf-8"?>
-<ds:datastoreItem xmlns:ds="http://schemas.openxmlformats.org/officeDocument/2006/customXml" ds:itemID="{63F4A3A7-1C1F-467C-9FFC-916F978E35B4}">
+<ds:datastoreItem xmlns:ds="http://schemas.openxmlformats.org/officeDocument/2006/customXml" ds:itemID="{22FF8440-3151-43C1-9170-9153A470D86B}">
   <ds:schemaRefs>
     <ds:schemaRef ds:uri="http://schemas.openxmlformats.org/officeDocument/2006/bibliography"/>
   </ds:schemaRefs>

</xml_diff>

<commit_message>
is this why you can't commit?
</commit_message>
<xml_diff>
--- a/Relatorio_CG_Fase_1.docx
+++ b/Relatorio_CG_Fase_1.docx
@@ -3323,7 +3323,19 @@
         <w:rPr>
           <w:lang w:val="pt-PT"/>
         </w:rPr>
-        <w:t xml:space="preserve">, e a outra o “engine” em si que irá ler o ficheiro </w:t>
+        <w:t xml:space="preserve">, e a outra o </w:t>
+      </w:r>
+      <w:r>
+        <w:rPr>
+          <w:lang w:val="pt-PT"/>
+        </w:rPr>
+        <w:t>motor</w:t>
+      </w:r>
+      <w:r>
+        <w:rPr>
+          <w:lang w:val="pt-PT"/>
+        </w:rPr>
+        <w:t xml:space="preserve"> em si que irá ler o ficheiro </w:t>
       </w:r>
       <w:r>
         <w:rPr>
@@ -3335,7 +3347,13 @@
         <w:rPr>
           <w:lang w:val="pt-PT"/>
         </w:rPr>
-        <w:t>, sendo esta o motor</w:t>
+        <w:t xml:space="preserve">, sendo esta o </w:t>
+      </w:r>
+      <w:r>
+        <w:rPr>
+          <w:lang w:val="pt-PT"/>
+        </w:rPr>
+        <w:t>engine</w:t>
       </w:r>
       <w:r>
         <w:rPr>
@@ -3404,120 +3422,6 @@
     <w:p>
       <w:pPr>
         <w:ind w:firstLine="720"/>
-        <w:rPr>
-          <w:lang w:val="pt-PT"/>
-        </w:rPr>
-      </w:pPr>
-      <w:r>
-        <w:rPr>
-          <w:lang w:val="pt-PT"/>
-        </w:rPr>
-        <w:t xml:space="preserve">O gerador será a aplicação responsável pela informação sobre a construção dos modelos, esta aplicação será escrita em XML e terá de ser executada através da linha de comandos como exemplificado no enunciado. </w:t>
-      </w:r>
-    </w:p>
-    <w:p>
-      <w:pPr>
-        <w:ind w:firstLine="720"/>
-        <w:rPr>
-          <w:lang w:val="pt-PT"/>
-        </w:rPr>
-      </w:pPr>
-      <w:r>
-        <w:rPr>
-          <w:lang w:val="pt-PT"/>
-        </w:rPr>
-        <w:t>O ficheiro XML deve ter o seguinte formato:</w:t>
-      </w:r>
-    </w:p>
-    <w:p>
-      <w:pPr>
-        <w:ind w:firstLine="720"/>
-        <w:rPr>
-          <w:lang w:val="pt-PT"/>
-        </w:rPr>
-      </w:pPr>
-    </w:p>
-    <w:p>
-      <w:pPr>
-        <w:pStyle w:val="Cdigo"/>
-      </w:pPr>
-      <w:r>
-        <w:t>&lt;exemplo&gt;</w:t>
-      </w:r>
-    </w:p>
-    <w:p>
-      <w:pPr>
-        <w:pStyle w:val="Cdigo"/>
-      </w:pPr>
-      <w:r>
-        <w:tab/>
-        <w:t>&lt;triangle&gt;</w:t>
-      </w:r>
-    </w:p>
-    <w:p>
-      <w:pPr>
-        <w:pStyle w:val="Cdigo"/>
-      </w:pPr>
-      <w:r>
-        <w:tab/>
-      </w:r>
-      <w:r>
-        <w:tab/>
-        <w:t>&lt;vertex&gt;</w:t>
-      </w:r>
-      <w:r>
-        <w:t>X=0.5 Y=1 Z=2.5&lt;/vertex&gt;</w:t>
-      </w:r>
-    </w:p>
-    <w:p>
-      <w:pPr>
-        <w:pStyle w:val="Cdigo"/>
-      </w:pPr>
-      <w:r>
-        <w:tab/>
-      </w:r>
-      <w:r>
-        <w:tab/>
-        <w:t>&lt;vertex&gt;</w:t>
-      </w:r>
-      <w:r>
-        <w:t xml:space="preserve"> X=0.5 Y=-1 Z=2.5&lt;/vertex&gt;</w:t>
-      </w:r>
-    </w:p>
-    <w:p>
-      <w:pPr>
-        <w:pStyle w:val="Cdigo"/>
-      </w:pPr>
-      <w:r>
-        <w:tab/>
-      </w:r>
-      <w:r>
-        <w:tab/>
-        <w:t>&lt;vertex&gt;</w:t>
-      </w:r>
-      <w:r>
-        <w:t xml:space="preserve"> X=-0.5 Y=1 Z=2.5&lt;/vertex&gt;</w:t>
-      </w:r>
-    </w:p>
-    <w:p>
-      <w:pPr>
-        <w:pStyle w:val="Cdigo"/>
-      </w:pPr>
-      <w:r>
-        <w:tab/>
-        <w:t>&lt;/triangle&gt;</w:t>
-      </w:r>
-    </w:p>
-    <w:p>
-      <w:pPr>
-        <w:pStyle w:val="Cdigo"/>
-      </w:pPr>
-      <w:r>
-        <w:t>&lt;/exemplo&gt;</w:t>
-      </w:r>
-    </w:p>
-    <w:p>
-      <w:pPr>
         <w:rPr>
           <w:lang w:val="pt-PT"/>
         </w:rPr>
@@ -3530,17 +3434,17 @@
         <mc:AlternateContent>
           <mc:Choice Requires="wpg">
             <w:drawing>
-              <wp:anchor distT="0" distB="0" distL="114300" distR="114300" simplePos="0" relativeHeight="251666944" behindDoc="0" locked="0" layoutInCell="1" allowOverlap="1">
+              <wp:anchor distT="0" distB="0" distL="114300" distR="114300" simplePos="0" relativeHeight="251649535" behindDoc="0" locked="0" layoutInCell="1" allowOverlap="1" wp14:anchorId="6853958D" wp14:editId="699D3B9B">
                 <wp:simplePos x="0" y="0"/>
                 <wp:positionH relativeFrom="column">
-                  <wp:posOffset>3404235</wp:posOffset>
+                  <wp:posOffset>3872865</wp:posOffset>
                 </wp:positionH>
                 <wp:positionV relativeFrom="paragraph">
-                  <wp:posOffset>116840</wp:posOffset>
+                  <wp:posOffset>483235</wp:posOffset>
                 </wp:positionV>
-                <wp:extent cx="1990725" cy="3521710"/>
-                <wp:effectExtent l="0" t="0" r="9525" b="2540"/>
-                <wp:wrapSquare wrapText="bothSides"/>
+                <wp:extent cx="1990725" cy="2733675"/>
+                <wp:effectExtent l="0" t="0" r="9525" b="9525"/>
+                <wp:wrapNone/>
                 <wp:docPr id="8" name="Group 61"/>
                 <wp:cNvGraphicFramePr>
                   <a:graphicFrameLocks xmlns:a="http://schemas.openxmlformats.org/drawingml/2006/main"/>
@@ -3554,7 +3458,7 @@
                       <wpg:grpSpPr bwMode="auto">
                         <a:xfrm>
                           <a:off x="0" y="0"/>
-                          <a:ext cx="1990725" cy="3521710"/>
+                          <a:ext cx="1990725" cy="2733675"/>
                           <a:chOff x="7062" y="9642"/>
                           <a:chExt cx="3135" cy="5546"/>
                         </a:xfrm>
@@ -3704,7 +3608,7 @@
                           </w:txbxContent>
                         </wps:txbx>
                         <wps:bodyPr rot="0" vert="horz" wrap="square" lIns="0" tIns="0" rIns="0" bIns="0" anchor="t" anchorCtr="0" upright="1">
-                          <a:spAutoFit/>
+                          <a:noAutofit/>
                         </wps:bodyPr>
                       </wps:wsp>
                     </wpg:wgp>
@@ -3721,7 +3625,7 @@
           </mc:Choice>
           <mc:Fallback>
             <w:pict>
-              <v:group id="Group 61" o:spid="_x0000_s1030" style="position:absolute;left:0;text-align:left;margin-left:268.05pt;margin-top:9.2pt;width:156.75pt;height:277.3pt;z-index:251666944" coordorigin="7062,9642" coordsize="3135,5546" o:gfxdata="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">
+              <v:group id="Group 61" o:spid="_x0000_s1030" style="position:absolute;left:0;text-align:left;margin-left:304.95pt;margin-top:38.05pt;width:156.75pt;height:215.25pt;z-index:251649535" coordorigin="7062,9642" coordsize="3135,5546" o:gfxdata="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">
                 <v:shapetype id="_x0000_t75" coordsize="21600,21600" o:spt="75" o:preferrelative="t" path="m@4@5l@4@11@9@11@9@5xe" filled="f" stroked="f">
                   <v:stroke joinstyle="miter"/>
                   <v:formulas>
@@ -3744,8 +3648,8 @@
                 <v:shape id="Imagem 2" o:spid="_x0000_s1031" type="#_x0000_t75" style="position:absolute;left:7062;top:9642;width:3135;height:4871;visibility:visible;mso-wrap-style:square" o:gfxdata="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">
                   <v:imagedata r:id="rId16" o:title="" cropleft="12858f" cropright="9333f"/>
                 </v:shape>
-                <v:shape id="Text Box 60" o:spid="_x0000_s1032" type="#_x0000_t202" style="position:absolute;left:7062;top:14603;width:3135;height:585;visibility:visible;mso-wrap-style:square;v-text-anchor:top" o:gfxdata="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" stroked="f">
-                  <v:textbox style="mso-fit-shape-to-text:t" inset="0,0,0,0">
+                <v:shape id="Text Box 60" o:spid="_x0000_s1032" type="#_x0000_t202" style="position:absolute;left:7062;top:14603;width:3135;height:585;visibility:visible;mso-wrap-style:square;v-text-anchor:top" o:gfxdata="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" stroked="f">
+                  <v:textbox inset="0,0,0,0">
                     <w:txbxContent>
                       <w:p>
                         <w:pPr>
@@ -3805,47 +3709,209 @@
                     </w:txbxContent>
                   </v:textbox>
                 </v:shape>
-                <w10:wrap type="square"/>
               </v:group>
             </w:pict>
           </mc:Fallback>
         </mc:AlternateContent>
       </w:r>
+      <w:r>
+        <w:rPr>
+          <w:lang w:val="pt-PT"/>
+        </w:rPr>
+        <w:t xml:space="preserve">O gerador será a aplicação responsável pela informação sobre a construção dos modelos, esta aplicação será escrita em XML e terá de ser executada através da linha de comandos como exemplificado no enunciado. </w:t>
+      </w:r>
     </w:p>
     <w:p>
       <w:pPr>
         <w:ind w:firstLine="720"/>
         <w:rPr>
-          <w:noProof/>
-          <w:lang w:val="pt-PT" w:eastAsia="pt-PT"/>
-        </w:rPr>
-      </w:pPr>
-      <w:r>
-        <w:rPr>
-          <w:lang w:val="pt-PT"/>
-        </w:rPr>
-        <w:t>Onde “exemplo” pode ser substituído por qualquer coisa, por exemplo, o nome da figura como nós fazemos nos nossos modelos. Normalmente os modelos são constituídos por vários grupos de triângulos. Triângulos com menos de 3 vértices são, obviamente, inválidos e irão ser rejeitados pelo motor.</w:t>
-      </w:r>
-      <w:r>
-        <w:rPr>
-          <w:noProof/>
-          <w:lang w:val="pt-PT" w:eastAsia="pt-PT"/>
-        </w:rPr>
-        <w:t xml:space="preserve"> Este pequeno ficheiro XML produz a seguinte figura:</w:t>
-      </w:r>
-    </w:p>
-    <w:p>
-      <w:pPr>
-        <w:rPr>
-          <w:lang w:val="pt-PT"/>
-        </w:rPr>
-      </w:pPr>
-      <w:r>
-        <w:rPr>
-          <w:noProof/>
-          <w:lang w:val="pt-PT" w:eastAsia="pt-PT"/>
-        </w:rPr>
-        <w:br w:type="page"/>
+          <w:lang w:val="pt-PT"/>
+        </w:rPr>
+      </w:pPr>
+      <w:r>
+        <w:rPr>
+          <w:lang w:val="pt-PT"/>
+        </w:rPr>
+        <w:t>O ficheiro XML deve ter o seguinte formato:</w:t>
+      </w:r>
+    </w:p>
+    <w:p>
+      <w:pPr>
+        <w:ind w:firstLine="0"/>
+      </w:pPr>
+      <w:r>
+        <w:t>&lt;Plane&gt;</w:t>
+      </w:r>
+    </w:p>
+    <w:p>
+      <w:pPr>
+        <w:ind w:firstLine="0"/>
+      </w:pPr>
+      <w:r>
+        <w:t xml:space="preserve">    &lt;Triangle&gt;</w:t>
+      </w:r>
+    </w:p>
+    <w:p>
+      <w:pPr>
+        <w:ind w:firstLine="0"/>
+      </w:pPr>
+      <w:r>
+        <w:t xml:space="preserve">        &lt;Vertex&gt;X = -0.500000, Y = 0.000000, Z = 0.500000&lt;/Vertex&gt;</w:t>
+      </w:r>
+    </w:p>
+    <w:p>
+      <w:pPr>
+        <w:ind w:firstLine="0"/>
+        <w:rPr>
+          <w:lang w:val="pt-PT"/>
+        </w:rPr>
+      </w:pPr>
+      <w:r>
+        <w:t xml:space="preserve">        </w:t>
+      </w:r>
+      <w:r>
+        <w:rPr>
+          <w:lang w:val="pt-PT"/>
+        </w:rPr>
+        <w:t>&lt;Vertex&gt;X = 0.500000, Y = 0.000000, Z = 0.500000&lt;/Vertex&gt;</w:t>
+      </w:r>
+    </w:p>
+    <w:p>
+      <w:pPr>
+        <w:ind w:firstLine="0"/>
+        <w:rPr>
+          <w:lang w:val="pt-PT"/>
+        </w:rPr>
+      </w:pPr>
+      <w:r>
+        <w:rPr>
+          <w:lang w:val="pt-PT"/>
+        </w:rPr>
+        <w:t xml:space="preserve">        &lt;Vertex&gt;X = 0.500000, Y = 0.000000, Z = -0.500000&lt;/Vertex&gt;</w:t>
+      </w:r>
+    </w:p>
+    <w:p>
+      <w:pPr>
+        <w:ind w:firstLine="0"/>
+        <w:rPr>
+          <w:lang w:val="pt-PT"/>
+        </w:rPr>
+      </w:pPr>
+      <w:r>
+        <w:rPr>
+          <w:lang w:val="pt-PT"/>
+        </w:rPr>
+        <w:t xml:space="preserve">    &lt;/Triangle&gt;</w:t>
+      </w:r>
+    </w:p>
+    <w:p>
+      <w:pPr>
+        <w:ind w:firstLine="0"/>
+        <w:rPr>
+          <w:lang w:val="pt-PT"/>
+        </w:rPr>
+      </w:pPr>
+      <w:r>
+        <w:rPr>
+          <w:lang w:val="pt-PT"/>
+        </w:rPr>
+        <w:t xml:space="preserve">    &lt;Triangle&gt;</w:t>
+      </w:r>
+    </w:p>
+    <w:p>
+      <w:pPr>
+        <w:ind w:firstLine="0"/>
+        <w:rPr>
+          <w:lang w:val="pt-PT"/>
+        </w:rPr>
+      </w:pPr>
+      <w:r>
+        <w:rPr>
+          <w:lang w:val="pt-PT"/>
+        </w:rPr>
+        <w:t xml:space="preserve">        &lt;Vertex&gt;X = 0.500000, Y = 0.000000, Z = -0.500000&lt;/Vertex&gt;</w:t>
+      </w:r>
+    </w:p>
+    <w:p>
+      <w:pPr>
+        <w:ind w:firstLine="0"/>
+        <w:rPr>
+          <w:lang w:val="pt-PT"/>
+        </w:rPr>
+      </w:pPr>
+      <w:r>
+        <w:rPr>
+          <w:lang w:val="pt-PT"/>
+        </w:rPr>
+        <w:t xml:space="preserve">        &lt;Vertex&gt;X = -0.500000, Y = 0.000000, Z = -0.500000&lt;/Vertex&gt;</w:t>
+      </w:r>
+    </w:p>
+    <w:p>
+      <w:pPr>
+        <w:ind w:firstLine="0"/>
+        <w:rPr>
+          <w:lang w:val="pt-PT"/>
+        </w:rPr>
+      </w:pPr>
+      <w:r>
+        <w:rPr>
+          <w:lang w:val="pt-PT"/>
+        </w:rPr>
+        <w:t xml:space="preserve">        &lt;Vertex&gt;X = -0.500000, Y = 0.000000, Z = 0.500000&lt;/Vertex&gt;</w:t>
+      </w:r>
+    </w:p>
+    <w:p>
+      <w:pPr>
+        <w:ind w:firstLine="0"/>
+        <w:rPr>
+          <w:lang w:val="pt-PT"/>
+        </w:rPr>
+      </w:pPr>
+      <w:r>
+        <w:rPr>
+          <w:lang w:val="pt-PT"/>
+        </w:rPr>
+        <w:t xml:space="preserve">    &lt;/Triangle&gt;</w:t>
+      </w:r>
+    </w:p>
+    <w:p>
+      <w:pPr>
+        <w:ind w:firstLine="0"/>
+        <w:rPr>
+          <w:lang w:val="pt-PT"/>
+        </w:rPr>
+      </w:pPr>
+      <w:r>
+        <w:rPr>
+          <w:lang w:val="pt-PT"/>
+        </w:rPr>
+        <w:t>&lt;/Plane&gt;</w:t>
+      </w:r>
+    </w:p>
+    <w:p>
+      <w:pPr>
+        <w:rPr>
+          <w:lang w:val="pt-PT"/>
+        </w:rPr>
+      </w:pPr>
+    </w:p>
+    <w:p>
+      <w:pPr>
+        <w:rPr>
+          <w:lang w:val="pt-PT"/>
+        </w:rPr>
+      </w:pPr>
+      <w:r>
+        <w:rPr>
+          <w:lang w:val="pt-PT"/>
+        </w:rPr>
+        <w:t xml:space="preserve"> Neste exemplo temos um ficheiro XML que define um plano, sendo este plano uma junção de dois triângulos equiláteros juntos pelas suas hipotenusas.</w:t>
+      </w:r>
+      <w:r>
+        <w:rPr>
+          <w:lang w:val="pt-PT"/>
+        </w:rPr>
+        <w:t xml:space="preserve"> </w:t>
       </w:r>
     </w:p>
     <w:p>
@@ -3859,7 +3925,6 @@
         <w:rPr>
           <w:lang w:val="pt-PT"/>
         </w:rPr>
-        <w:lastRenderedPageBreak/>
         <w:t xml:space="preserve">Todos os modelos serão desenhados na origem, tal como as funções do </w:t>
       </w:r>
       <w:r>
@@ -3886,7 +3951,19 @@
         <w:rPr>
           <w:lang w:val="pt-PT"/>
         </w:rPr>
-        <w:t>. O nosso plano é uma superfície desenhada perpendicular ao eixo do Z.</w:t>
+        <w:t xml:space="preserve">. O nosso plano é </w:t>
+      </w:r>
+      <w:r>
+        <w:rPr>
+          <w:lang w:val="pt-PT"/>
+        </w:rPr>
+        <w:t>desenhado no quadrante XZ sendo este perpendicular ao eixo Y</w:t>
+      </w:r>
+      <w:r>
+        <w:rPr>
+          <w:lang w:val="pt-PT"/>
+        </w:rPr>
+        <w:t>.</w:t>
       </w:r>
       <w:r>
         <w:rPr>
@@ -3898,7 +3975,19 @@
         <w:rPr>
           <w:lang w:val="pt-PT"/>
         </w:rPr>
-        <w:t>Os argumentos que deverão ser usados juntamente com a invocação da aplicação são os seguintes:</w:t>
+        <w:t>Os argumentos que deverão ser usados juntamente com a invocação da aplicação</w:t>
+      </w:r>
+      <w:r>
+        <w:rPr>
+          <w:lang w:val="pt-PT"/>
+        </w:rPr>
+        <w:t xml:space="preserve"> “Gerador”</w:t>
+      </w:r>
+      <w:r>
+        <w:rPr>
+          <w:lang w:val="pt-PT"/>
+        </w:rPr>
+        <w:t xml:space="preserve"> são os seguintes:</w:t>
       </w:r>
     </w:p>
     <w:p>
@@ -3919,7 +4008,7 @@
         <w:ind w:left="709" w:hanging="425"/>
       </w:pPr>
       <w:r>
-        <w:t>esfera &lt;raio&gt; &lt;camadas&gt; &lt;fatias&gt; &lt;ficheiro_alvo&gt;</w:t>
+        <w:t>esfera &lt;raio&gt; &lt;camadas&gt; &lt;fatias&gt; &lt;ficheiro&gt;</w:t>
       </w:r>
     </w:p>
     <w:p>
@@ -3932,7 +4021,28 @@
         <w:ind w:left="709" w:hanging="425"/>
       </w:pPr>
       <w:r>
-        <w:t>paralelepipedo &lt;largura&gt; &lt;altura&gt; &lt;comprimento&gt; &lt;ficheiro_alvo&gt;</w:t>
+        <w:t>box</w:t>
+      </w:r>
+      <w:r>
+        <w:t xml:space="preserve"> &lt;</w:t>
+      </w:r>
+      <w:r>
+        <w:t>comprimento</w:t>
+      </w:r>
+      <w:r>
+        <w:t>&gt; &lt;</w:t>
+      </w:r>
+      <w:r>
+        <w:t>largura</w:t>
+      </w:r>
+      <w:r>
+        <w:t>&gt; &lt;</w:t>
+      </w:r>
+      <w:r>
+        <w:t>altura</w:t>
+      </w:r>
+      <w:r>
+        <w:t>&gt; &lt;ficheiro&gt;</w:t>
       </w:r>
     </w:p>
     <w:p>
@@ -3945,7 +4055,33 @@
         <w:ind w:left="709" w:hanging="425"/>
       </w:pPr>
       <w:r>
-        <w:t>cone &lt;altura&gt; &lt;raio&gt; &lt;camadas&gt; &lt;fatias&gt; &lt;ficheiro_alvo&gt;</w:t>
+        <w:t>cone &lt;</w:t>
+      </w:r>
+      <w:r>
+        <w:t>raio</w:t>
+      </w:r>
+      <w:r>
+        <w:t>&gt; &lt;</w:t>
+      </w:r>
+      <w:r>
+        <w:t>altura</w:t>
+      </w:r>
+      <w:r>
+        <w:t>&gt; &lt;</w:t>
+      </w:r>
+      <w:r>
+        <w:t>fatias</w:t>
+      </w:r>
+      <w:r>
+        <w:t>&gt; &lt;</w:t>
+      </w:r>
+      <w:r>
+        <w:t>camadas</w:t>
+      </w:r>
+      <w:bookmarkStart w:id="4" w:name="_GoBack"/>
+      <w:bookmarkEnd w:id="4"/>
+      <w:r>
+        <w:t>&gt; &lt;ficheiro&gt;</w:t>
       </w:r>
     </w:p>
     <w:p>
@@ -3958,18 +4094,58 @@
         <w:ind w:left="709" w:hanging="425"/>
       </w:pPr>
       <w:r>
-        <w:t>plano &lt;altura&gt; &lt;largura&gt;</w:t>
+        <w:t>plan</w:t>
+      </w:r>
+      <w:r>
+        <w:t>e</w:t>
+      </w:r>
+      <w:r>
+        <w:t xml:space="preserve"> &lt;</w:t>
+      </w:r>
+      <w:r>
+        <w:t>comprimento</w:t>
+      </w:r>
+      <w:r>
+        <w:t>&gt; &lt;largura&gt;</w:t>
+      </w:r>
+      <w:r>
+        <w:t xml:space="preserve"> &lt;ficheiro&gt;</w:t>
+      </w:r>
+    </w:p>
+    <w:p>
+      <w:pPr>
+        <w:pStyle w:val="Cdigo"/>
+        <w:ind w:left="709" w:firstLine="0"/>
+      </w:pPr>
+    </w:p>
+    <w:p>
+      <w:pPr>
+        <w:pStyle w:val="Cdigo"/>
+        <w:rPr>
+          <w:rFonts w:ascii="Arial" w:hAnsi="Arial" w:cs="Arial"/>
+          <w:sz w:val="20"/>
+          <w:szCs w:val="20"/>
+        </w:rPr>
+      </w:pPr>
+      <w:r>
+        <w:rPr>
+          <w:rFonts w:ascii="Arial" w:hAnsi="Arial" w:cs="Arial"/>
+          <w:sz w:val="20"/>
+          <w:szCs w:val="20"/>
+        </w:rPr>
+        <w:t>Onde “ficheiro” é o nome do ficheiro onde pretendemos guardar.</w:t>
       </w:r>
     </w:p>
     <w:p>
       <w:pPr>
         <w:pStyle w:val="Ttulo2"/>
       </w:pPr>
-      <w:bookmarkStart w:id="4" w:name="_Toc444881862"/>
-      <w:r>
+      <w:bookmarkStart w:id="5" w:name="_Toc444881862"/>
+      <w:r>
+        <w:lastRenderedPageBreak/>
         <w:t>Estruturação do Código Fonte</w:t>
       </w:r>
-      <w:bookmarkEnd w:id="4"/>
+      <w:bookmarkEnd w:id="5"/>
     </w:p>
     <w:p>
       <w:pPr>
@@ -4028,21 +4204,21 @@
       <w:pPr>
         <w:pStyle w:val="Ttulo2"/>
       </w:pPr>
-      <w:bookmarkStart w:id="5" w:name="_Toc444881863"/>
+      <w:bookmarkStart w:id="6" w:name="_Toc444881863"/>
       <w:r>
         <w:t>Algoritmos de Desenho</w:t>
       </w:r>
-      <w:bookmarkEnd w:id="5"/>
+      <w:bookmarkEnd w:id="6"/>
     </w:p>
     <w:p>
       <w:pPr>
         <w:pStyle w:val="Ttulo3"/>
       </w:pPr>
-      <w:bookmarkStart w:id="6" w:name="_Toc444881864"/>
+      <w:bookmarkStart w:id="7" w:name="_Toc444881864"/>
       <w:r>
         <w:t>Esfera</w:t>
       </w:r>
-      <w:bookmarkEnd w:id="6"/>
+      <w:bookmarkEnd w:id="7"/>
     </w:p>
     <w:p>
       <w:pPr>
@@ -4422,11 +4598,11 @@
       <w:pPr>
         <w:pStyle w:val="Ttulo3"/>
       </w:pPr>
-      <w:bookmarkStart w:id="7" w:name="_Toc444881865"/>
+      <w:bookmarkStart w:id="8" w:name="_Toc444881865"/>
       <w:r>
         <w:t>Paralelepípedo</w:t>
       </w:r>
-      <w:bookmarkEnd w:id="7"/>
+      <w:bookmarkEnd w:id="8"/>
     </w:p>
     <w:p>
       <w:pPr>
@@ -4446,87 +4622,93 @@
         <w:rPr>
           <w:lang w:val="pt-PT"/>
         </w:rPr>
+        <w:t>O paralelepípedo é formado por doze triângulos distribuídos em pares pelas seis face</w:t>
+      </w:r>
+      <w:r>
+        <w:rPr>
+          <w:lang w:val="pt-PT"/>
+        </w:rPr>
+        <w:t>s do sólido geométrico. Estes tr</w:t>
+      </w:r>
+      <w:r>
+        <w:rPr>
+          <w:lang w:val="pt-PT"/>
+        </w:rPr>
+        <w:t xml:space="preserve">iângulos são definidos apenas por </w:t>
+      </w:r>
+      <w:r>
+        <w:rPr>
+          <w:lang w:val="pt-PT"/>
+        </w:rPr>
+        <w:t>oito</w:t>
+      </w:r>
+      <w:r>
+        <w:rPr>
+          <w:lang w:val="pt-PT"/>
+        </w:rPr>
+        <w:t xml:space="preserve"> pontos que correspondem as coordenadas dos </w:t>
+      </w:r>
+      <w:r>
+        <w:rPr>
+          <w:lang w:val="pt-PT"/>
+        </w:rPr>
+        <w:t>oito</w:t>
+      </w:r>
+      <w:r>
+        <w:rPr>
+          <w:lang w:val="pt-PT"/>
+        </w:rPr>
+        <w:t xml:space="preserve"> vértices do paralelepípedo. Após os </w:t>
+      </w:r>
+      <w:r>
+        <w:rPr>
+          <w:lang w:val="pt-PT"/>
+        </w:rPr>
+        <w:t>oito</w:t>
+      </w:r>
+      <w:r>
+        <w:rPr>
+          <w:lang w:val="pt-PT"/>
+        </w:rPr>
+        <w:t xml:space="preserve"> pontos estarem definidos, definem-se as faces.</w:t>
+      </w:r>
+    </w:p>
+    <w:p>
+      <w:pPr>
+        <w:pStyle w:val="Ttulo3"/>
+      </w:pPr>
+      <w:bookmarkStart w:id="9" w:name="_Toc444881866"/>
+      <w:r>
+        <w:t>Cone</w:t>
+      </w:r>
+      <w:bookmarkEnd w:id="9"/>
+    </w:p>
+    <w:p>
+      <w:pPr>
+        <w:rPr>
+          <w:lang w:val="pt-PT"/>
+        </w:rPr>
+      </w:pPr>
+    </w:p>
+    <w:p>
+      <w:pPr>
+        <w:ind w:firstLine="720"/>
+        <w:rPr>
+          <w:lang w:val="pt-PT"/>
+        </w:rPr>
+      </w:pPr>
+      <w:r>
+        <w:rPr>
+          <w:lang w:val="pt-PT"/>
+        </w:rPr>
+        <w:t xml:space="preserve">O processo de formação do cone é muito similar ao do cilindro, mas sendo necessário apenas definir a base inferior, da mesma forma que o cilindro, e a face lateral, que apesar de </w:t>
+      </w:r>
+      <w:r>
+        <w:rPr>
+          <w:lang w:val="pt-PT"/>
+        </w:rPr>
         <w:lastRenderedPageBreak/>
-        <w:t>O paralelepípedo é formado por doze triângulos distribuídos em pares pelas seis face</w:t>
-      </w:r>
-      <w:r>
-        <w:rPr>
-          <w:lang w:val="pt-PT"/>
-        </w:rPr>
-        <w:t>s do sólido geométrico. Estes tr</w:t>
-      </w:r>
-      <w:r>
-        <w:rPr>
-          <w:lang w:val="pt-PT"/>
-        </w:rPr>
-        <w:t xml:space="preserve">iângulos são definidos apenas por </w:t>
-      </w:r>
-      <w:r>
-        <w:rPr>
-          <w:lang w:val="pt-PT"/>
-        </w:rPr>
-        <w:t>oito</w:t>
-      </w:r>
-      <w:r>
-        <w:rPr>
-          <w:lang w:val="pt-PT"/>
-        </w:rPr>
-        <w:t xml:space="preserve"> pontos que correspondem as coordenadas dos </w:t>
-      </w:r>
-      <w:r>
-        <w:rPr>
-          <w:lang w:val="pt-PT"/>
-        </w:rPr>
-        <w:t>oito</w:t>
-      </w:r>
-      <w:r>
-        <w:rPr>
-          <w:lang w:val="pt-PT"/>
-        </w:rPr>
-        <w:t xml:space="preserve"> vértices do paralelepípedo. Após os </w:t>
-      </w:r>
-      <w:r>
-        <w:rPr>
-          <w:lang w:val="pt-PT"/>
-        </w:rPr>
-        <w:t>oito</w:t>
-      </w:r>
-      <w:r>
-        <w:rPr>
-          <w:lang w:val="pt-PT"/>
-        </w:rPr>
-        <w:t xml:space="preserve"> pontos estarem definidos, definem-se as faces.</w:t>
-      </w:r>
-    </w:p>
-    <w:p>
-      <w:pPr>
-        <w:pStyle w:val="Ttulo3"/>
-      </w:pPr>
-      <w:bookmarkStart w:id="8" w:name="_Toc444881866"/>
-      <w:r>
-        <w:t>Cone</w:t>
-      </w:r>
-      <w:bookmarkEnd w:id="8"/>
-    </w:p>
-    <w:p>
-      <w:pPr>
-        <w:rPr>
-          <w:lang w:val="pt-PT"/>
-        </w:rPr>
-      </w:pPr>
-    </w:p>
-    <w:p>
-      <w:pPr>
-        <w:ind w:firstLine="720"/>
-        <w:rPr>
-          <w:lang w:val="pt-PT"/>
-        </w:rPr>
-      </w:pPr>
-      <w:r>
-        <w:rPr>
-          <w:lang w:val="pt-PT"/>
-        </w:rPr>
-        <w:t xml:space="preserve">O processo de formação do cone é muito similar ao do cilindro, mas sendo necessário apenas definir a base inferior, da mesma forma que o cilindro, e a face lateral, que apesar de similar à do cilindro em cada camada os pontos tem de ser recalculados com um novo raio, com o valor do múltiplo de </w:t>
+        <w:t xml:space="preserve">similar à do cilindro em cada camada os pontos tem de ser recalculados com um novo raio, com o valor do múltiplo de </w:t>
       </w:r>
       <m:oMath>
         <m:r>
@@ -4670,11 +4852,11 @@
       <w:pPr>
         <w:pStyle w:val="Ttulo3"/>
       </w:pPr>
-      <w:bookmarkStart w:id="9" w:name="_Toc444881867"/>
+      <w:bookmarkStart w:id="10" w:name="_Toc444881867"/>
       <w:r>
         <w:t>Plano</w:t>
       </w:r>
-      <w:bookmarkEnd w:id="9"/>
+      <w:bookmarkEnd w:id="10"/>
     </w:p>
     <w:p>
       <w:pPr>
@@ -4843,7 +5025,7 @@
           <w:lang w:val="pt-PT"/>
         </w:rPr>
       </w:pPr>
-      <w:bookmarkStart w:id="10" w:name="_Toc444882619"/>
+      <w:bookmarkStart w:id="11" w:name="_Toc444882619"/>
       <w:r>
         <w:rPr>
           <w:lang w:val="pt-PT"/>
@@ -4911,7 +5093,7 @@
         </w:rPr>
         <w:t>Plano</w:t>
       </w:r>
-      <w:bookmarkEnd w:id="10"/>
+      <w:bookmarkEnd w:id="11"/>
     </w:p>
     <w:p>
       <w:pPr>
@@ -4924,12 +5106,12 @@
       <w:pPr>
         <w:pStyle w:val="Ttulo1"/>
       </w:pPr>
-      <w:bookmarkStart w:id="11" w:name="_Toc444881868"/>
+      <w:bookmarkStart w:id="12" w:name="_Toc444881868"/>
       <w:r>
         <w:lastRenderedPageBreak/>
         <w:t>Motor</w:t>
       </w:r>
-      <w:bookmarkEnd w:id="11"/>
+      <w:bookmarkEnd w:id="12"/>
     </w:p>
     <w:p>
       <w:pPr>
@@ -5420,12 +5602,12 @@
       <w:pPr>
         <w:pStyle w:val="Ttulo2"/>
       </w:pPr>
-      <w:bookmarkStart w:id="12" w:name="_Toc444881869"/>
+      <w:bookmarkStart w:id="13" w:name="_Toc444881869"/>
       <w:r>
         <w:lastRenderedPageBreak/>
         <w:t>Ficheiro XML</w:t>
       </w:r>
-      <w:bookmarkEnd w:id="12"/>
+      <w:bookmarkEnd w:id="13"/>
     </w:p>
     <w:p>
       <w:pPr>
@@ -5704,12 +5886,12 @@
       <w:pPr>
         <w:pStyle w:val="Ttulo1"/>
       </w:pPr>
-      <w:bookmarkStart w:id="13" w:name="_Toc444881870"/>
+      <w:bookmarkStart w:id="14" w:name="_Toc444881870"/>
       <w:r>
         <w:lastRenderedPageBreak/>
         <w:t>Estruturação do Projeto</w:t>
       </w:r>
-      <w:bookmarkEnd w:id="13"/>
+      <w:bookmarkEnd w:id="14"/>
     </w:p>
     <w:p>
       <w:pPr>
@@ -5932,7 +6114,7 @@
           <w:lang w:val="pt-PT"/>
         </w:rPr>
       </w:pPr>
-      <w:bookmarkStart w:id="14" w:name="_Toc444882620"/>
+      <w:bookmarkStart w:id="15" w:name="_Toc444882620"/>
       <w:r>
         <w:rPr>
           <w:lang w:val="pt-PT"/>
@@ -6004,7 +6186,7 @@
         </w:rPr>
         <w:t>Visual Studio 2013</w:t>
       </w:r>
-      <w:bookmarkEnd w:id="14"/>
+      <w:bookmarkEnd w:id="15"/>
     </w:p>
     <w:p>
       <w:pPr>
@@ -6018,12 +6200,12 @@
       <w:pPr>
         <w:pStyle w:val="Ttulo1"/>
       </w:pPr>
-      <w:bookmarkStart w:id="15" w:name="_Toc444881871"/>
+      <w:bookmarkStart w:id="16" w:name="_Toc444881871"/>
       <w:r>
         <w:lastRenderedPageBreak/>
         <w:t>Exemplos</w:t>
       </w:r>
-      <w:bookmarkEnd w:id="15"/>
+      <w:bookmarkEnd w:id="16"/>
     </w:p>
     <w:p>
       <w:pPr>
@@ -6049,7 +6231,7 @@
       <w:pPr>
         <w:pStyle w:val="Ttulo2"/>
       </w:pPr>
-      <w:bookmarkStart w:id="16" w:name="_Toc444881872"/>
+      <w:bookmarkStart w:id="17" w:name="_Toc444881872"/>
       <w:r>
         <w:rPr>
           <w:noProof/>
@@ -6129,7 +6311,7 @@
       <w:r>
         <w:t>Esfera</w:t>
       </w:r>
-      <w:bookmarkEnd w:id="16"/>
+      <w:bookmarkEnd w:id="17"/>
     </w:p>
     <w:p>
       <w:pPr>
@@ -6190,7 +6372,7 @@
                                 <w:lang w:val="pt-PT"/>
                               </w:rPr>
                             </w:pPr>
-                            <w:bookmarkStart w:id="17" w:name="_Toc444882621"/>
+                            <w:bookmarkStart w:id="18" w:name="_Toc444882621"/>
                             <w:r>
                               <w:rPr>
                                 <w:lang w:val="pt-PT"/>
@@ -6245,7 +6427,7 @@
                               </w:rPr>
                               <w:t xml:space="preserve"> Exemplo de uma esfera</w:t>
                             </w:r>
-                            <w:bookmarkEnd w:id="17"/>
+                            <w:bookmarkEnd w:id="18"/>
                           </w:p>
                         </w:txbxContent>
                       </wps:txbx>
@@ -6275,7 +6457,7 @@
                           <w:lang w:val="pt-PT"/>
                         </w:rPr>
                       </w:pPr>
-                      <w:bookmarkStart w:id="18" w:name="_Toc444882621"/>
+                      <w:bookmarkStart w:id="19" w:name="_Toc444882621"/>
                       <w:r>
                         <w:rPr>
                           <w:lang w:val="pt-PT"/>
@@ -6330,7 +6512,7 @@
                         </w:rPr>
                         <w:t xml:space="preserve"> Exemplo de uma esfera</w:t>
                       </w:r>
-                      <w:bookmarkEnd w:id="18"/>
+                      <w:bookmarkEnd w:id="19"/>
                     </w:p>
                   </w:txbxContent>
                 </v:textbox>
@@ -6423,12 +6605,12 @@
       <w:pPr>
         <w:pStyle w:val="Ttulo2"/>
       </w:pPr>
-      <w:bookmarkStart w:id="19" w:name="_Toc444881873"/>
+      <w:bookmarkStart w:id="20" w:name="_Toc444881873"/>
       <w:r>
         <w:lastRenderedPageBreak/>
         <w:t>Paralelepípedo</w:t>
       </w:r>
-      <w:bookmarkEnd w:id="19"/>
+      <w:bookmarkEnd w:id="20"/>
     </w:p>
     <w:p>
       <w:pPr>
@@ -6465,7 +6647,7 @@
       <w:pPr>
         <w:pStyle w:val="Ttulo2"/>
       </w:pPr>
-      <w:bookmarkStart w:id="20" w:name="_Toc444881874"/>
+      <w:bookmarkStart w:id="21" w:name="_Toc444881874"/>
       <w:r>
         <w:t>Cone</w:t>
       </w:r>
@@ -6521,7 +6703,7 @@
                                 <w:lang w:val="pt-PT"/>
                               </w:rPr>
                             </w:pPr>
-                            <w:bookmarkStart w:id="21" w:name="_Toc444882622"/>
+                            <w:bookmarkStart w:id="22" w:name="_Toc444882622"/>
                             <w:r>
                               <w:rPr>
                                 <w:lang w:val="pt-PT"/>
@@ -6564,7 +6746,7 @@
                               </w:rPr>
                               <w:t xml:space="preserve"> - Exemplo de um cone</w:t>
                             </w:r>
-                            <w:bookmarkEnd w:id="21"/>
+                            <w:bookmarkEnd w:id="22"/>
                           </w:p>
                         </w:txbxContent>
                       </wps:txbx>
@@ -6594,7 +6776,7 @@
                           <w:lang w:val="pt-PT"/>
                         </w:rPr>
                       </w:pPr>
-                      <w:bookmarkStart w:id="22" w:name="_Toc444882622"/>
+                      <w:bookmarkStart w:id="23" w:name="_Toc444882622"/>
                       <w:r>
                         <w:rPr>
                           <w:lang w:val="pt-PT"/>
@@ -6637,7 +6819,7 @@
                         </w:rPr>
                         <w:t xml:space="preserve"> - Exemplo de um cone</w:t>
                       </w:r>
-                      <w:bookmarkEnd w:id="22"/>
+                      <w:bookmarkEnd w:id="23"/>
                     </w:p>
                   </w:txbxContent>
                 </v:textbox>
@@ -6647,7 +6829,7 @@
           </mc:Fallback>
         </mc:AlternateContent>
       </w:r>
-      <w:bookmarkEnd w:id="20"/>
+      <w:bookmarkEnd w:id="21"/>
     </w:p>
     <w:p>
       <w:pPr>
@@ -6660,11 +6842,11 @@
       <w:pPr>
         <w:pStyle w:val="Ttulo2"/>
       </w:pPr>
-      <w:bookmarkStart w:id="23" w:name="_Toc444881875"/>
+      <w:bookmarkStart w:id="24" w:name="_Toc444881875"/>
       <w:r>
         <w:t>Plano</w:t>
       </w:r>
-      <w:bookmarkEnd w:id="23"/>
+      <w:bookmarkEnd w:id="24"/>
     </w:p>
     <w:p>
       <w:pPr>
@@ -6731,7 +6913,7 @@
                                 <w:lang w:val="pt-PT"/>
                               </w:rPr>
                             </w:pPr>
-                            <w:bookmarkStart w:id="24" w:name="_Toc444882623"/>
+                            <w:bookmarkStart w:id="25" w:name="_Toc444882623"/>
                             <w:r>
                               <w:rPr>
                                 <w:lang w:val="pt-PT"/>
@@ -6774,7 +6956,7 @@
                               </w:rPr>
                               <w:t xml:space="preserve"> - Exemplo de um plano</w:t>
                             </w:r>
-                            <w:bookmarkEnd w:id="24"/>
+                            <w:bookmarkEnd w:id="25"/>
                           </w:p>
                         </w:txbxContent>
                       </wps:txbx>
@@ -6804,7 +6986,7 @@
                           <w:lang w:val="pt-PT"/>
                         </w:rPr>
                       </w:pPr>
-                      <w:bookmarkStart w:id="25" w:name="_Toc444882623"/>
+                      <w:bookmarkStart w:id="26" w:name="_Toc444882623"/>
                       <w:r>
                         <w:rPr>
                           <w:lang w:val="pt-PT"/>
@@ -6847,7 +7029,7 @@
                         </w:rPr>
                         <w:t xml:space="preserve"> - Exemplo de um plano</w:t>
                       </w:r>
-                      <w:bookmarkEnd w:id="25"/>
+                      <w:bookmarkEnd w:id="26"/>
                     </w:p>
                   </w:txbxContent>
                 </v:textbox>
@@ -6869,11 +7051,11 @@
       <w:pPr>
         <w:pStyle w:val="Ttulo3"/>
       </w:pPr>
-      <w:bookmarkStart w:id="26" w:name="_Toc444881876"/>
+      <w:bookmarkStart w:id="27" w:name="_Toc444881876"/>
       <w:r>
         <w:t>XML com duas figuras</w:t>
       </w:r>
-      <w:bookmarkEnd w:id="26"/>
+      <w:bookmarkEnd w:id="27"/>
     </w:p>
     <w:p>
       <w:pPr>
@@ -7034,8 +7216,6 @@
           <w:lang w:val="pt-PT"/>
         </w:rPr>
       </w:pPr>
-      <w:bookmarkStart w:id="27" w:name="_GoBack"/>
-      <w:bookmarkEnd w:id="27"/>
     </w:p>
     <w:p>
       <w:pPr>
@@ -7203,7 +7383,7 @@
         <w:rStyle w:val="PageNumber"/>
         <w:noProof/>
       </w:rPr>
-      <w:t>9</w:t>
+      <w:t>2</w:t>
     </w:r>
     <w:r>
       <w:rPr>
@@ -10905,7 +11085,7 @@
   <a:extraClrSchemeLst/>
   <a:extLst>
     <a:ext uri="{05A4C25C-085E-4340-85A3-A5531E510DB2}">
-      <thm15:themeFamily xmlns:thm15="http://schemas.microsoft.com/office/thememl/2012/main" xmlns="" name="Office Theme" id="{62F939B6-93AF-4DB8-9C6B-D6C7DFDC589F}" vid="{4A3C46E8-61CC-4603-A589-7422A47A8E4A}"/>
+      <thm15:themeFamily xmlns="" xmlns:thm15="http://schemas.microsoft.com/office/thememl/2012/main" name="Office Theme" id="{62F939B6-93AF-4DB8-9C6B-D6C7DFDC589F}" vid="{4A3C46E8-61CC-4603-A589-7422A47A8E4A}"/>
     </a:ext>
   </a:extLst>
 </a:theme>
@@ -10916,7 +11096,7 @@
 </file>
 
 <file path=customXml/itemProps1.xml><?xml version="1.0" encoding="utf-8"?>
-<ds:datastoreItem xmlns:ds="http://schemas.openxmlformats.org/officeDocument/2006/customXml" ds:itemID="{22FF8440-3151-43C1-9170-9153A470D86B}">
+<ds:datastoreItem xmlns:ds="http://schemas.openxmlformats.org/officeDocument/2006/customXml" ds:itemID="{F260B21A-E5AA-4940-8191-86AC842F0BCC}">
   <ds:schemaRefs>
     <ds:schemaRef ds:uri="http://schemas.openxmlformats.org/officeDocument/2006/bibliography"/>
   </ds:schemaRefs>

</xml_diff>